<commit_message>
final, as submitted to press
</commit_message>
<xml_diff>
--- a/_Contents.docx
+++ b/_Contents.docx
@@ -5,8 +5,14 @@
     <w:p>
       <w:pPr>
         <w:pStyle w:val="Title"/>
-      </w:pPr>
-      <w:r>
+        <w:rPr>
+          <w:rFonts w:ascii="Times New Roman" w:hAnsi="Times New Roman" w:cs="Times New Roman"/>
+        </w:rPr>
+      </w:pPr>
+      <w:r>
+        <w:rPr>
+          <w:rFonts w:ascii="Times New Roman" w:hAnsi="Times New Roman" w:cs="Times New Roman"/>
+        </w:rPr>
         <w:t>Contents</w:t>
       </w:r>
     </w:p>
@@ -29,7 +35,7 @@
         <w:adjustRightInd w:val="0"/>
         <w:spacing w:line="288" w:lineRule="auto"/>
         <w:rPr>
-          <w:rFonts w:cs="Gill Sans Light"/>
+          <w:rFonts w:ascii="Times New Roman" w:hAnsi="Times New Roman" w:cs="Times New Roman"/>
         </w:rPr>
       </w:pPr>
     </w:p>
@@ -52,7 +58,7 @@
         <w:adjustRightInd w:val="0"/>
         <w:spacing w:line="288" w:lineRule="auto"/>
         <w:rPr>
-          <w:rFonts w:cs="Gill Sans Light"/>
+          <w:rFonts w:ascii="Times New Roman" w:hAnsi="Times New Roman" w:cs="Times New Roman"/>
         </w:rPr>
       </w:pPr>
     </w:p>
@@ -75,13 +81,13 @@
         <w:adjustRightInd w:val="0"/>
         <w:spacing w:line="288" w:lineRule="auto"/>
         <w:rPr>
-          <w:rFonts w:cs="Gill Sans Light"/>
+          <w:rFonts w:ascii="Times New Roman" w:hAnsi="Times New Roman" w:cs="Times New Roman"/>
           <w:i/>
         </w:rPr>
       </w:pPr>
       <w:r>
         <w:rPr>
-          <w:rFonts w:cs="Gill Sans Light"/>
+          <w:rFonts w:ascii="Times New Roman" w:hAnsi="Times New Roman" w:cs="Times New Roman"/>
           <w:i/>
         </w:rPr>
         <w:t xml:space="preserve">Acknowledgments </w:t>
@@ -91,6 +97,60 @@
       <w:pPr>
         <w:widowControl w:val="0"/>
         <w:tabs>
+          <w:tab w:val="left" w:pos="220"/>
+          <w:tab w:val="left" w:pos="360"/>
+          <w:tab w:val="left" w:pos="720"/>
+          <w:tab w:val="left" w:pos="1440"/>
+          <w:tab w:val="left" w:pos="2160"/>
+          <w:tab w:val="left" w:pos="2880"/>
+          <w:tab w:val="left" w:pos="3600"/>
+          <w:tab w:val="left" w:pos="4320"/>
+        </w:tabs>
+        <w:autoSpaceDE w:val="0"/>
+        <w:autoSpaceDN w:val="0"/>
+        <w:adjustRightInd w:val="0"/>
+        <w:spacing w:line="288" w:lineRule="auto"/>
+        <w:rPr>
+          <w:rFonts w:ascii="Times New Roman" w:hAnsi="Times New Roman" w:cs="Times New Roman"/>
+          <w:i/>
+          <w:sz w:val="12"/>
+          <w:szCs w:val="12"/>
+        </w:rPr>
+      </w:pPr>
+    </w:p>
+    <w:p>
+      <w:pPr>
+        <w:widowControl w:val="0"/>
+        <w:tabs>
+          <w:tab w:val="left" w:pos="220"/>
+          <w:tab w:val="left" w:pos="360"/>
+          <w:tab w:val="left" w:pos="720"/>
+          <w:tab w:val="left" w:pos="1440"/>
+          <w:tab w:val="left" w:pos="2160"/>
+          <w:tab w:val="left" w:pos="2880"/>
+          <w:tab w:val="left" w:pos="3600"/>
+          <w:tab w:val="left" w:pos="4320"/>
+        </w:tabs>
+        <w:autoSpaceDE w:val="0"/>
+        <w:autoSpaceDN w:val="0"/>
+        <w:adjustRightInd w:val="0"/>
+        <w:spacing w:line="288" w:lineRule="auto"/>
+        <w:rPr>
+          <w:rFonts w:ascii="Times New Roman" w:hAnsi="Times New Roman" w:cs="Times New Roman"/>
+        </w:rPr>
+      </w:pPr>
+      <w:r>
+        <w:rPr>
+          <w:rFonts w:ascii="Times New Roman" w:hAnsi="Times New Roman" w:cs="Times New Roman"/>
+          <w:i/>
+        </w:rPr>
+        <w:t>How to Use This Book</w:t>
+      </w:r>
+    </w:p>
+    <w:p>
+      <w:pPr>
+        <w:widowControl w:val="0"/>
+        <w:tabs>
           <w:tab w:val="left" w:pos="180"/>
           <w:tab w:val="left" w:pos="220"/>
           <w:tab w:val="left" w:pos="630"/>
@@ -106,15 +166,41 @@
         <w:adjustRightInd w:val="0"/>
         <w:spacing w:line="288" w:lineRule="auto"/>
         <w:rPr>
-          <w:rFonts w:cs="Gill Sans Light"/>
+          <w:rFonts w:ascii="Times New Roman" w:hAnsi="Times New Roman" w:cs="Times New Roman"/>
           <w:i/>
-        </w:rPr>
-      </w:pPr>
-      <w:r>
-        <w:rPr>
-          <w:rFonts w:cs="Gill Sans Light"/>
+          <w:sz w:val="12"/>
+          <w:szCs w:val="12"/>
+        </w:rPr>
+      </w:pPr>
+    </w:p>
+    <w:p>
+      <w:pPr>
+        <w:widowControl w:val="0"/>
+        <w:tabs>
+          <w:tab w:val="left" w:pos="180"/>
+          <w:tab w:val="left" w:pos="220"/>
+          <w:tab w:val="left" w:pos="630"/>
+          <w:tab w:val="left" w:pos="720"/>
+          <w:tab w:val="left" w:pos="1440"/>
+          <w:tab w:val="left" w:pos="2160"/>
+          <w:tab w:val="left" w:pos="2880"/>
+          <w:tab w:val="left" w:pos="3600"/>
+          <w:tab w:val="left" w:pos="4320"/>
+        </w:tabs>
+        <w:autoSpaceDE w:val="0"/>
+        <w:autoSpaceDN w:val="0"/>
+        <w:adjustRightInd w:val="0"/>
+        <w:spacing w:line="288" w:lineRule="auto"/>
+        <w:rPr>
+          <w:rFonts w:ascii="Times New Roman" w:hAnsi="Times New Roman" w:cs="Times New Roman"/>
           <w:i/>
         </w:rPr>
+      </w:pPr>
+      <w:r>
+        <w:rPr>
+          <w:rFonts w:ascii="Times New Roman" w:hAnsi="Times New Roman" w:cs="Times New Roman"/>
+          <w:i/>
+        </w:rPr>
         <w:t>Introduction</w:t>
       </w:r>
     </w:p>
@@ -137,86 +223,87 @@
         <w:adjustRightInd w:val="0"/>
         <w:spacing w:line="288" w:lineRule="auto"/>
         <w:rPr>
-          <w:rFonts w:cs="Gill Sans Light"/>
+          <w:rFonts w:ascii="Times New Roman" w:hAnsi="Times New Roman" w:cs="Times New Roman"/>
           <w:i/>
         </w:rPr>
       </w:pPr>
       <w:r>
         <w:rPr>
-          <w:rFonts w:cs="Gill Sans Light"/>
+          <w:rFonts w:ascii="Times New Roman" w:hAnsi="Times New Roman" w:cs="Times New Roman"/>
         </w:rPr>
         <w:tab/>
+        <w:t>"up-to-date technic":  Hugo Gernsback's Pulp Media Theory</w:t>
+      </w:r>
+    </w:p>
+    <w:p>
+      <w:pPr>
+        <w:widowControl w:val="0"/>
+        <w:tabs>
+          <w:tab w:val="left" w:pos="180"/>
+          <w:tab w:val="left" w:pos="220"/>
+          <w:tab w:val="left" w:pos="630"/>
+          <w:tab w:val="left" w:pos="720"/>
+          <w:tab w:val="left" w:pos="1440"/>
+          <w:tab w:val="left" w:pos="2160"/>
+          <w:tab w:val="left" w:pos="2880"/>
+          <w:tab w:val="left" w:pos="3600"/>
+          <w:tab w:val="left" w:pos="4320"/>
+        </w:tabs>
+        <w:autoSpaceDE w:val="0"/>
+        <w:autoSpaceDN w:val="0"/>
+        <w:adjustRightInd w:val="0"/>
+        <w:spacing w:line="288" w:lineRule="auto"/>
+        <w:rPr>
+          <w:rFonts w:ascii="Times New Roman" w:hAnsi="Times New Roman" w:cs="Times New Roman"/>
+          <w:i/>
+        </w:rPr>
+      </w:pPr>
+      <w:r>
+        <w:rPr>
+          <w:rFonts w:ascii="Times New Roman" w:hAnsi="Times New Roman" w:cs="Times New Roman"/>
+          <w:i/>
+        </w:rPr>
+        <w:tab/>
+      </w:r>
+      <w:r>
+        <w:rPr>
+          <w:rFonts w:ascii="Times New Roman" w:hAnsi="Times New Roman" w:cs="Times New Roman"/>
+        </w:rPr>
+        <w:t>"a perfect Babel of voices":  Communities of In</w:t>
       </w:r>
       <w:bookmarkStart w:id="0" w:name="_GoBack"/>
       <w:bookmarkEnd w:id="0"/>
       <w:r>
         <w:rPr>
-          <w:rFonts w:cs="Gill Sans Light"/>
-        </w:rPr>
-        <w:t>"up-to-date technic":  Hugo Gernsback's Pulp Media Theory</w:t>
-      </w:r>
-    </w:p>
-    <w:p>
-      <w:pPr>
-        <w:widowControl w:val="0"/>
-        <w:tabs>
-          <w:tab w:val="left" w:pos="180"/>
-          <w:tab w:val="left" w:pos="220"/>
-          <w:tab w:val="left" w:pos="630"/>
-          <w:tab w:val="left" w:pos="720"/>
-          <w:tab w:val="left" w:pos="1440"/>
-          <w:tab w:val="left" w:pos="2160"/>
-          <w:tab w:val="left" w:pos="2880"/>
-          <w:tab w:val="left" w:pos="3600"/>
-          <w:tab w:val="left" w:pos="4320"/>
-        </w:tabs>
-        <w:autoSpaceDE w:val="0"/>
-        <w:autoSpaceDN w:val="0"/>
-        <w:adjustRightInd w:val="0"/>
-        <w:spacing w:line="288" w:lineRule="auto"/>
-        <w:rPr>
-          <w:rFonts w:cs="Gill Sans Light"/>
-          <w:i/>
-        </w:rPr>
-      </w:pPr>
-      <w:r>
-        <w:rPr>
-          <w:rFonts w:cs="Gill Sans Light"/>
-          <w:i/>
-        </w:rPr>
-        <w:tab/>
-      </w:r>
-      <w:r>
-        <w:rPr>
-          <w:rFonts w:cs="Gill Sans Light"/>
-        </w:rPr>
-        <w:t>"a perfect Babel of voices":  Communities of Inquiry and Wireless Publics</w:t>
-      </w:r>
-    </w:p>
-    <w:p>
-      <w:pPr>
-        <w:widowControl w:val="0"/>
-        <w:tabs>
-          <w:tab w:val="left" w:pos="220"/>
-          <w:tab w:val="left" w:pos="360"/>
-          <w:tab w:val="left" w:pos="720"/>
-          <w:tab w:val="left" w:pos="1440"/>
-          <w:tab w:val="left" w:pos="2160"/>
-          <w:tab w:val="left" w:pos="2880"/>
-          <w:tab w:val="left" w:pos="3600"/>
-          <w:tab w:val="left" w:pos="4320"/>
-        </w:tabs>
-        <w:autoSpaceDE w:val="0"/>
-        <w:autoSpaceDN w:val="0"/>
-        <w:adjustRightInd w:val="0"/>
-        <w:spacing w:line="288" w:lineRule="auto"/>
-        <w:rPr>
-          <w:rFonts w:cs="Gill Sans Light"/>
-        </w:rPr>
-      </w:pPr>
-      <w:r>
-        <w:rPr>
-          <w:rFonts w:cs="Gill Sans Light"/>
+          <w:rFonts w:ascii="Times New Roman" w:hAnsi="Times New Roman" w:cs="Times New Roman"/>
+        </w:rPr>
+        <w:t>quiry and Wireless Publics</w:t>
+      </w:r>
+    </w:p>
+    <w:p>
+      <w:pPr>
+        <w:widowControl w:val="0"/>
+        <w:tabs>
+          <w:tab w:val="left" w:pos="220"/>
+          <w:tab w:val="left" w:pos="360"/>
+          <w:tab w:val="left" w:pos="720"/>
+          <w:tab w:val="left" w:pos="1440"/>
+          <w:tab w:val="left" w:pos="2160"/>
+          <w:tab w:val="left" w:pos="2880"/>
+          <w:tab w:val="left" w:pos="3600"/>
+          <w:tab w:val="left" w:pos="4320"/>
+        </w:tabs>
+        <w:autoSpaceDE w:val="0"/>
+        <w:autoSpaceDN w:val="0"/>
+        <w:adjustRightInd w:val="0"/>
+        <w:spacing w:line="288" w:lineRule="auto"/>
+        <w:rPr>
+          <w:rFonts w:ascii="Times New Roman" w:hAnsi="Times New Roman" w:cs="Times New Roman"/>
+        </w:rPr>
+      </w:pPr>
+      <w:r>
+        <w:rPr>
+          <w:rFonts w:ascii="Times New Roman" w:hAnsi="Times New Roman" w:cs="Times New Roman"/>
         </w:rPr>
         <w:tab/>
         <w:t xml:space="preserve">"'phone and code":  </w:t>
@@ -224,28 +311,28 @@
       <w:proofErr w:type="spellStart"/>
       <w:r>
         <w:rPr>
-          <w:rFonts w:cs="Gill Sans Light"/>
+          <w:rFonts w:ascii="Times New Roman" w:hAnsi="Times New Roman" w:cs="Times New Roman"/>
         </w:rPr>
         <w:t>Dynamophone</w:t>
       </w:r>
       <w:proofErr w:type="spellEnd"/>
       <w:r>
         <w:rPr>
-          <w:rFonts w:cs="Gill Sans Light"/>
+          <w:rFonts w:ascii="Times New Roman" w:hAnsi="Times New Roman" w:cs="Times New Roman"/>
         </w:rPr>
         <w:t xml:space="preserve">, </w:t>
       </w:r>
       <w:proofErr w:type="spellStart"/>
       <w:r>
         <w:rPr>
-          <w:rFonts w:cs="Gill Sans Light"/>
+          <w:rFonts w:ascii="Times New Roman" w:hAnsi="Times New Roman" w:cs="Times New Roman"/>
         </w:rPr>
         <w:t>Radioson</w:t>
       </w:r>
       <w:proofErr w:type="spellEnd"/>
       <w:r>
         <w:rPr>
-          <w:rFonts w:cs="Gill Sans Light"/>
+          <w:rFonts w:ascii="Times New Roman" w:hAnsi="Times New Roman" w:cs="Times New Roman"/>
         </w:rPr>
         <w:t>, and Other Emerging Media</w:t>
       </w:r>
@@ -268,12 +355,12 @@
         <w:adjustRightInd w:val="0"/>
         <w:spacing w:line="288" w:lineRule="auto"/>
         <w:rPr>
-          <w:rFonts w:cs="Gill Sans Light"/>
-        </w:rPr>
-      </w:pPr>
-      <w:r>
-        <w:rPr>
-          <w:rFonts w:cs="Gill Sans Light"/>
+          <w:rFonts w:ascii="Times New Roman" w:hAnsi="Times New Roman" w:cs="Times New Roman"/>
+        </w:rPr>
+      </w:pPr>
+      <w:r>
+        <w:rPr>
+          <w:rFonts w:ascii="Times New Roman" w:hAnsi="Times New Roman" w:cs="Times New Roman"/>
         </w:rPr>
         <w:tab/>
         <w:t>"certain future instrumentalities":  The Mineral Proficiencies of Tinkering</w:t>
@@ -297,12 +384,12 @@
         <w:adjustRightInd w:val="0"/>
         <w:spacing w:line="288" w:lineRule="auto"/>
         <w:rPr>
-          <w:rFonts w:cs="Gill Sans Light"/>
-        </w:rPr>
-      </w:pPr>
-      <w:r>
-        <w:rPr>
-          <w:rFonts w:cs="Gill Sans Light"/>
+          <w:rFonts w:ascii="Times New Roman" w:hAnsi="Times New Roman" w:cs="Times New Roman"/>
+        </w:rPr>
+      </w:pPr>
+      <w:r>
+        <w:rPr>
+          <w:rFonts w:ascii="Times New Roman" w:hAnsi="Times New Roman" w:cs="Times New Roman"/>
         </w:rPr>
         <w:tab/>
         <w:t>"we exploit the future":  Scientifiction Debuts</w:t>
@@ -326,75 +413,35 @@
         <w:adjustRightInd w:val="0"/>
         <w:spacing w:line="288" w:lineRule="auto"/>
         <w:rPr>
-          <w:rFonts w:cs="Gill Sans Light"/>
-        </w:rPr>
-      </w:pPr>
-      <w:r>
-        <w:rPr>
-          <w:rFonts w:cs="Gill Sans Light"/>
-          <w:i/>
-        </w:rPr>
-        <w:t xml:space="preserve">How to </w:t>
-      </w:r>
-      <w:r>
-        <w:rPr>
-          <w:rFonts w:cs="Gill Sans Light"/>
-          <w:i/>
-        </w:rPr>
-        <w:t>Use</w:t>
-      </w:r>
-      <w:r>
-        <w:rPr>
-          <w:rFonts w:cs="Gill Sans Light"/>
-          <w:i/>
-        </w:rPr>
-        <w:t xml:space="preserve"> This Book</w:t>
-      </w:r>
-    </w:p>
-    <w:p>
-      <w:pPr>
-        <w:widowControl w:val="0"/>
-        <w:tabs>
-          <w:tab w:val="left" w:pos="220"/>
-          <w:tab w:val="left" w:pos="360"/>
-          <w:tab w:val="left" w:pos="720"/>
-          <w:tab w:val="left" w:pos="1440"/>
-          <w:tab w:val="left" w:pos="2160"/>
-          <w:tab w:val="left" w:pos="2880"/>
-          <w:tab w:val="left" w:pos="3600"/>
-          <w:tab w:val="left" w:pos="4320"/>
-        </w:tabs>
-        <w:autoSpaceDE w:val="0"/>
-        <w:autoSpaceDN w:val="0"/>
-        <w:adjustRightInd w:val="0"/>
-        <w:spacing w:line="288" w:lineRule="auto"/>
-        <w:rPr>
-          <w:rFonts w:cs="Gill Sans Light"/>
-        </w:rPr>
-      </w:pPr>
-    </w:p>
-    <w:p>
-      <w:pPr>
-        <w:widowControl w:val="0"/>
-        <w:tabs>
-          <w:tab w:val="left" w:pos="220"/>
-          <w:tab w:val="left" w:pos="360"/>
-          <w:tab w:val="left" w:pos="720"/>
-          <w:tab w:val="left" w:pos="1440"/>
-          <w:tab w:val="left" w:pos="2160"/>
-          <w:tab w:val="left" w:pos="2880"/>
-          <w:tab w:val="left" w:pos="3600"/>
-          <w:tab w:val="left" w:pos="4320"/>
-        </w:tabs>
-        <w:autoSpaceDE w:val="0"/>
-        <w:autoSpaceDN w:val="0"/>
-        <w:adjustRightInd w:val="0"/>
-        <w:spacing w:line="288" w:lineRule="auto"/>
-        <w:rPr>
-          <w:rFonts w:cs="Gill Sans Light"/>
-        </w:rPr>
-      </w:pPr>
-      <w:r>
+          <w:rFonts w:ascii="Times New Roman" w:hAnsi="Times New Roman" w:cs="Times New Roman"/>
+        </w:rPr>
+      </w:pPr>
+    </w:p>
+    <w:p>
+      <w:pPr>
+        <w:widowControl w:val="0"/>
+        <w:tabs>
+          <w:tab w:val="left" w:pos="220"/>
+          <w:tab w:val="left" w:pos="360"/>
+          <w:tab w:val="left" w:pos="720"/>
+          <w:tab w:val="left" w:pos="1440"/>
+          <w:tab w:val="left" w:pos="2160"/>
+          <w:tab w:val="left" w:pos="2880"/>
+          <w:tab w:val="left" w:pos="3600"/>
+          <w:tab w:val="left" w:pos="4320"/>
+        </w:tabs>
+        <w:autoSpaceDE w:val="0"/>
+        <w:autoSpaceDN w:val="0"/>
+        <w:adjustRightInd w:val="0"/>
+        <w:spacing w:line="288" w:lineRule="auto"/>
+        <w:rPr>
+          <w:rFonts w:ascii="Times New Roman" w:hAnsi="Times New Roman" w:cs="Times New Roman"/>
+        </w:rPr>
+      </w:pPr>
+      <w:r>
+        <w:rPr>
+          <w:rFonts w:ascii="Times New Roman" w:hAnsi="Times New Roman" w:cs="Times New Roman"/>
+        </w:rPr>
         <w:pict w14:anchorId="72A96D4B">
           <v:rect id="_x0000_i1025" style="width:0;height:1.5pt" o:hralign="center" o:hrstd="t" o:hr="t"/>
         </w:pict>
@@ -418,7 +465,7 @@
         <w:adjustRightInd w:val="0"/>
         <w:spacing w:line="288" w:lineRule="auto"/>
         <w:rPr>
-          <w:rFonts w:cs="Gill Sans Light"/>
+          <w:rFonts w:ascii="Times New Roman" w:hAnsi="Times New Roman" w:cs="Times New Roman"/>
         </w:rPr>
       </w:pPr>
     </w:p>
@@ -441,13 +488,13 @@
         <w:spacing w:line="288" w:lineRule="auto"/>
         <w:jc w:val="center"/>
         <w:rPr>
-          <w:rFonts w:cs="Gill Sans Light"/>
+          <w:rFonts w:ascii="Times New Roman" w:hAnsi="Times New Roman" w:cs="Times New Roman"/>
           <w:b/>
         </w:rPr>
       </w:pPr>
       <w:r>
         <w:rPr>
-          <w:rFonts w:cs="Gill Sans Light"/>
+          <w:rFonts w:ascii="Times New Roman" w:hAnsi="Times New Roman" w:cs="Times New Roman"/>
           <w:b/>
         </w:rPr>
         <w:t>Tinkering</w:t>
@@ -471,12 +518,12 @@
         <w:adjustRightInd w:val="0"/>
         <w:spacing w:line="288" w:lineRule="auto"/>
         <w:rPr>
-          <w:rFonts w:cs="Gill Sans Light"/>
-        </w:rPr>
-      </w:pPr>
-      <w:r>
-        <w:rPr>
-          <w:rFonts w:cs="Gill Sans Light"/>
+          <w:rFonts w:ascii="Times New Roman" w:hAnsi="Times New Roman" w:cs="Times New Roman"/>
+        </w:rPr>
+      </w:pPr>
+      <w:r>
+        <w:rPr>
+          <w:rFonts w:ascii="Times New Roman" w:hAnsi="Times New Roman" w:cs="Times New Roman"/>
         </w:rPr>
         <w:t>A New Interrupter (1905)</w:t>
       </w:r>
@@ -499,26 +546,26 @@
         <w:adjustRightInd w:val="0"/>
         <w:spacing w:line="288" w:lineRule="auto"/>
         <w:rPr>
-          <w:rFonts w:cs="Gill Sans Light"/>
-        </w:rPr>
-      </w:pPr>
-      <w:r>
-        <w:rPr>
-          <w:rFonts w:cs="Gill Sans Light"/>
+          <w:rFonts w:ascii="Times New Roman" w:hAnsi="Times New Roman" w:cs="Times New Roman"/>
+        </w:rPr>
+      </w:pPr>
+      <w:r>
+        <w:rPr>
+          <w:rFonts w:ascii="Times New Roman" w:hAnsi="Times New Roman" w:cs="Times New Roman"/>
         </w:rPr>
         <w:t xml:space="preserve">The </w:t>
       </w:r>
       <w:proofErr w:type="spellStart"/>
       <w:r>
         <w:rPr>
-          <w:rFonts w:cs="Gill Sans Light"/>
+          <w:rFonts w:ascii="Times New Roman" w:hAnsi="Times New Roman" w:cs="Times New Roman"/>
         </w:rPr>
         <w:t>Dynamophone</w:t>
       </w:r>
       <w:proofErr w:type="spellEnd"/>
       <w:r>
         <w:rPr>
-          <w:rFonts w:cs="Gill Sans Light"/>
+          <w:rFonts w:ascii="Times New Roman" w:hAnsi="Times New Roman" w:cs="Times New Roman"/>
         </w:rPr>
         <w:t xml:space="preserve"> (1908)</w:t>
       </w:r>
@@ -541,12 +588,12 @@
         <w:adjustRightInd w:val="0"/>
         <w:spacing w:line="288" w:lineRule="auto"/>
         <w:rPr>
-          <w:rFonts w:cs="Gill Sans Light"/>
-        </w:rPr>
-      </w:pPr>
-      <w:r>
-        <w:rPr>
-          <w:rFonts w:cs="Gill Sans Light"/>
+          <w:rFonts w:ascii="Times New Roman" w:hAnsi="Times New Roman" w:cs="Times New Roman"/>
+        </w:rPr>
+      </w:pPr>
+      <w:r>
+        <w:rPr>
+          <w:rFonts w:ascii="Times New Roman" w:hAnsi="Times New Roman" w:cs="Times New Roman"/>
         </w:rPr>
         <w:t>The Born and the Mechanical Inventor (1911)</w:t>
       </w:r>
@@ -569,26 +616,26 @@
         <w:adjustRightInd w:val="0"/>
         <w:spacing w:line="288" w:lineRule="auto"/>
         <w:rPr>
-          <w:rFonts w:cs="Gill Sans Light"/>
-        </w:rPr>
-      </w:pPr>
-      <w:r>
-        <w:rPr>
-          <w:rFonts w:cs="Gill Sans Light"/>
+          <w:rFonts w:ascii="Times New Roman" w:hAnsi="Times New Roman" w:cs="Times New Roman"/>
+        </w:rPr>
+      </w:pPr>
+      <w:r>
+        <w:rPr>
+          <w:rFonts w:ascii="Times New Roman" w:hAnsi="Times New Roman" w:cs="Times New Roman"/>
         </w:rPr>
         <w:t xml:space="preserve">The </w:t>
       </w:r>
       <w:proofErr w:type="spellStart"/>
       <w:r>
         <w:rPr>
-          <w:rFonts w:cs="Gill Sans Light"/>
+          <w:rFonts w:ascii="Times New Roman" w:hAnsi="Times New Roman" w:cs="Times New Roman"/>
         </w:rPr>
         <w:t>Radioson</w:t>
       </w:r>
       <w:proofErr w:type="spellEnd"/>
       <w:r>
         <w:rPr>
-          <w:rFonts w:cs="Gill Sans Light"/>
+          <w:rFonts w:ascii="Times New Roman" w:hAnsi="Times New Roman" w:cs="Times New Roman"/>
         </w:rPr>
         <w:t xml:space="preserve"> Detector (1914)</w:t>
       </w:r>
@@ -611,12 +658,12 @@
         <w:adjustRightInd w:val="0"/>
         <w:spacing w:line="288" w:lineRule="auto"/>
         <w:rPr>
-          <w:rFonts w:cs="Gill Sans Light"/>
-        </w:rPr>
-      </w:pPr>
-      <w:r>
-        <w:rPr>
-          <w:rFonts w:cs="Gill Sans Light"/>
+          <w:rFonts w:ascii="Times New Roman" w:hAnsi="Times New Roman" w:cs="Times New Roman"/>
+        </w:rPr>
+      </w:pPr>
+      <w:r>
+        <w:rPr>
+          <w:rFonts w:ascii="Times New Roman" w:hAnsi="Times New Roman" w:cs="Times New Roman"/>
         </w:rPr>
         <w:t>What to Invent (1916)</w:t>
       </w:r>
@@ -639,12 +686,12 @@
         <w:adjustRightInd w:val="0"/>
         <w:spacing w:line="288" w:lineRule="auto"/>
         <w:rPr>
-          <w:rFonts w:cs="Gill Sans Light"/>
-        </w:rPr>
-      </w:pPr>
-      <w:r>
-        <w:rPr>
-          <w:rFonts w:cs="Gill Sans Light"/>
+          <w:rFonts w:ascii="Times New Roman" w:hAnsi="Times New Roman" w:cs="Times New Roman"/>
+        </w:rPr>
+      </w:pPr>
+      <w:r>
+        <w:rPr>
+          <w:rFonts w:ascii="Times New Roman" w:hAnsi="Times New Roman" w:cs="Times New Roman"/>
         </w:rPr>
         <w:t>The Perversity of Things (1916)</w:t>
       </w:r>
@@ -667,12 +714,12 @@
         <w:adjustRightInd w:val="0"/>
         <w:spacing w:line="288" w:lineRule="auto"/>
         <w:rPr>
-          <w:rFonts w:cs="Gill Sans Light"/>
-        </w:rPr>
-      </w:pPr>
-      <w:r>
-        <w:rPr>
-          <w:rFonts w:cs="Gill Sans Light"/>
+          <w:rFonts w:ascii="Times New Roman" w:hAnsi="Times New Roman" w:cs="Times New Roman"/>
+        </w:rPr>
+      </w:pPr>
+      <w:r>
+        <w:rPr>
+          <w:rFonts w:ascii="Times New Roman" w:hAnsi="Times New Roman" w:cs="Times New Roman"/>
         </w:rPr>
         <w:t>Thomas A. Edison Speaks to You (1919)</w:t>
       </w:r>
@@ -695,12 +742,12 @@
         <w:adjustRightInd w:val="0"/>
         <w:spacing w:line="288" w:lineRule="auto"/>
         <w:rPr>
-          <w:rFonts w:cs="Gill Sans Light"/>
-        </w:rPr>
-      </w:pPr>
-      <w:r>
-        <w:rPr>
-          <w:rFonts w:cs="Gill Sans Light"/>
+          <w:rFonts w:ascii="Times New Roman" w:hAnsi="Times New Roman" w:cs="Times New Roman"/>
+        </w:rPr>
+      </w:pPr>
+      <w:r>
+        <w:rPr>
+          <w:rFonts w:ascii="Times New Roman" w:hAnsi="Times New Roman" w:cs="Times New Roman"/>
         </w:rPr>
         <w:t>Human Progress (1922)</w:t>
       </w:r>
@@ -723,12 +770,12 @@
         <w:adjustRightInd w:val="0"/>
         <w:spacing w:line="288" w:lineRule="auto"/>
         <w:rPr>
-          <w:rFonts w:cs="Gill Sans Light"/>
-        </w:rPr>
-      </w:pPr>
-      <w:r>
-        <w:rPr>
-          <w:rFonts w:cs="Gill Sans Light"/>
+          <w:rFonts w:ascii="Times New Roman" w:hAnsi="Times New Roman" w:cs="Times New Roman"/>
+        </w:rPr>
+      </w:pPr>
+      <w:r>
+        <w:rPr>
+          <w:rFonts w:ascii="Times New Roman" w:hAnsi="Times New Roman" w:cs="Times New Roman"/>
         </w:rPr>
         <w:t>Who Will Save the Radio Amateur? (1923)</w:t>
       </w:r>
@@ -751,12 +798,12 @@
         <w:adjustRightInd w:val="0"/>
         <w:spacing w:line="288" w:lineRule="auto"/>
         <w:rPr>
-          <w:rFonts w:cs="Gill Sans Light"/>
-        </w:rPr>
-      </w:pPr>
-      <w:r>
-        <w:rPr>
-          <w:rFonts w:cs="Gill Sans Light"/>
+          <w:rFonts w:ascii="Times New Roman" w:hAnsi="Times New Roman" w:cs="Times New Roman"/>
+        </w:rPr>
+      </w:pPr>
+      <w:r>
+        <w:rPr>
+          <w:rFonts w:ascii="Times New Roman" w:hAnsi="Times New Roman" w:cs="Times New Roman"/>
         </w:rPr>
         <w:t>The Isolator (1925)</w:t>
       </w:r>
@@ -779,26 +826,26 @@
         <w:adjustRightInd w:val="0"/>
         <w:spacing w:line="288" w:lineRule="auto"/>
         <w:rPr>
-          <w:rFonts w:cs="Gill Sans Light"/>
-        </w:rPr>
-      </w:pPr>
-      <w:r>
-        <w:rPr>
-          <w:rFonts w:cs="Gill Sans Light"/>
+          <w:rFonts w:ascii="Times New Roman" w:hAnsi="Times New Roman" w:cs="Times New Roman"/>
+        </w:rPr>
+      </w:pPr>
+      <w:r>
+        <w:rPr>
+          <w:rFonts w:ascii="Times New Roman" w:hAnsi="Times New Roman" w:cs="Times New Roman"/>
         </w:rPr>
         <w:t xml:space="preserve">The </w:t>
       </w:r>
       <w:proofErr w:type="spellStart"/>
       <w:r>
         <w:rPr>
-          <w:rFonts w:cs="Gill Sans Light"/>
+          <w:rFonts w:ascii="Times New Roman" w:hAnsi="Times New Roman" w:cs="Times New Roman"/>
         </w:rPr>
         <w:t>Detectorium</w:t>
       </w:r>
       <w:proofErr w:type="spellEnd"/>
       <w:r>
         <w:rPr>
-          <w:rFonts w:cs="Gill Sans Light"/>
+          <w:rFonts w:ascii="Times New Roman" w:hAnsi="Times New Roman" w:cs="Times New Roman"/>
         </w:rPr>
         <w:t xml:space="preserve"> (1926)</w:t>
       </w:r>
@@ -821,12 +868,12 @@
         <w:adjustRightInd w:val="0"/>
         <w:spacing w:line="288" w:lineRule="auto"/>
         <w:rPr>
-          <w:rFonts w:cs="Gill Sans Light"/>
-        </w:rPr>
-      </w:pPr>
-      <w:r>
-        <w:rPr>
-          <w:rFonts w:cs="Gill Sans Light"/>
+          <w:rFonts w:ascii="Times New Roman" w:hAnsi="Times New Roman" w:cs="Times New Roman"/>
+        </w:rPr>
+      </w:pPr>
+      <w:r>
+        <w:rPr>
+          <w:rFonts w:ascii="Times New Roman" w:hAnsi="Times New Roman" w:cs="Times New Roman"/>
         </w:rPr>
         <w:t>New Radio "Things" Wanted (1927)</w:t>
       </w:r>
@@ -849,7 +896,7 @@
         <w:adjustRightInd w:val="0"/>
         <w:spacing w:line="288" w:lineRule="auto"/>
         <w:rPr>
-          <w:rFonts w:cs="Gill Sans Light"/>
+          <w:rFonts w:ascii="Times New Roman" w:hAnsi="Times New Roman" w:cs="Times New Roman"/>
         </w:rPr>
       </w:pPr>
     </w:p>
@@ -872,13 +919,13 @@
         <w:spacing w:line="288" w:lineRule="auto"/>
         <w:jc w:val="center"/>
         <w:rPr>
-          <w:rFonts w:cs="Gill Sans Light"/>
+          <w:rFonts w:ascii="Times New Roman" w:hAnsi="Times New Roman" w:cs="Times New Roman"/>
           <w:b/>
         </w:rPr>
       </w:pPr>
       <w:r>
         <w:rPr>
-          <w:rFonts w:cs="Gill Sans Light"/>
+          <w:rFonts w:ascii="Times New Roman" w:hAnsi="Times New Roman" w:cs="Times New Roman"/>
           <w:b/>
         </w:rPr>
         <w:t>History and Theory of Media</w:t>
@@ -902,26 +949,26 @@
         <w:adjustRightInd w:val="0"/>
         <w:spacing w:line="288" w:lineRule="auto"/>
         <w:rPr>
-          <w:rFonts w:cs="Gill Sans Light"/>
-        </w:rPr>
-      </w:pPr>
-      <w:r>
-        <w:rPr>
-          <w:rFonts w:cs="Gill Sans Light"/>
+          <w:rFonts w:ascii="Times New Roman" w:hAnsi="Times New Roman" w:cs="Times New Roman"/>
+        </w:rPr>
+      </w:pPr>
+      <w:r>
+        <w:rPr>
+          <w:rFonts w:ascii="Times New Roman" w:hAnsi="Times New Roman" w:cs="Times New Roman"/>
         </w:rPr>
         <w:t xml:space="preserve">The </w:t>
       </w:r>
       <w:proofErr w:type="spellStart"/>
       <w:r>
         <w:rPr>
-          <w:rFonts w:cs="Gill Sans Light"/>
+          <w:rFonts w:ascii="Times New Roman" w:hAnsi="Times New Roman" w:cs="Times New Roman"/>
         </w:rPr>
         <w:t>Aerophone</w:t>
       </w:r>
       <w:proofErr w:type="spellEnd"/>
       <w:r>
         <w:rPr>
-          <w:rFonts w:cs="Gill Sans Light"/>
+          <w:rFonts w:ascii="Times New Roman" w:hAnsi="Times New Roman" w:cs="Times New Roman"/>
         </w:rPr>
         <w:t xml:space="preserve"> Number (1908)</w:t>
       </w:r>
@@ -944,12 +991,12 @@
         <w:adjustRightInd w:val="0"/>
         <w:spacing w:line="288" w:lineRule="auto"/>
         <w:rPr>
-          <w:rFonts w:cs="Gill Sans Light"/>
-        </w:rPr>
-      </w:pPr>
-      <w:r>
-        <w:rPr>
-          <w:rFonts w:cs="Gill Sans Light"/>
+          <w:rFonts w:ascii="Times New Roman" w:hAnsi="Times New Roman" w:cs="Times New Roman"/>
+        </w:rPr>
+      </w:pPr>
+      <w:r>
+        <w:rPr>
+          <w:rFonts w:ascii="Times New Roman" w:hAnsi="Times New Roman" w:cs="Times New Roman"/>
         </w:rPr>
         <w:t>Why Radio Amateur News is Here (1919)</w:t>
       </w:r>
@@ -972,12 +1019,12 @@
         <w:adjustRightInd w:val="0"/>
         <w:spacing w:line="288" w:lineRule="auto"/>
         <w:rPr>
-          <w:rFonts w:cs="Gill Sans Light"/>
-        </w:rPr>
-      </w:pPr>
-      <w:r>
-        <w:rPr>
-          <w:rFonts w:cs="Gill Sans Light"/>
+          <w:rFonts w:ascii="Times New Roman" w:hAnsi="Times New Roman" w:cs="Times New Roman"/>
+        </w:rPr>
+      </w:pPr>
+      <w:r>
+        <w:rPr>
+          <w:rFonts w:ascii="Times New Roman" w:hAnsi="Times New Roman" w:cs="Times New Roman"/>
         </w:rPr>
         <w:t>Science and Invention (1920)</w:t>
       </w:r>
@@ -1000,12 +1047,12 @@
         <w:adjustRightInd w:val="0"/>
         <w:spacing w:line="288" w:lineRule="auto"/>
         <w:rPr>
-          <w:rFonts w:cs="Gill Sans Light"/>
-        </w:rPr>
-      </w:pPr>
-      <w:r>
-        <w:rPr>
-          <w:rFonts w:cs="Gill Sans Light"/>
+          <w:rFonts w:ascii="Times New Roman" w:hAnsi="Times New Roman" w:cs="Times New Roman"/>
+        </w:rPr>
+      </w:pPr>
+      <w:r>
+        <w:rPr>
+          <w:rFonts w:ascii="Times New Roman" w:hAnsi="Times New Roman" w:cs="Times New Roman"/>
         </w:rPr>
         <w:t>Learn and Work While You Sleep (1921)</w:t>
       </w:r>
@@ -1028,12 +1075,12 @@
         <w:adjustRightInd w:val="0"/>
         <w:spacing w:line="288" w:lineRule="auto"/>
         <w:rPr>
-          <w:rFonts w:cs="Gill Sans Light"/>
-        </w:rPr>
-      </w:pPr>
-      <w:r>
-        <w:rPr>
-          <w:rFonts w:cs="Gill Sans Light"/>
+          <w:rFonts w:ascii="Times New Roman" w:hAnsi="Times New Roman" w:cs="Times New Roman"/>
+        </w:rPr>
+      </w:pPr>
+      <w:r>
+        <w:rPr>
+          <w:rFonts w:ascii="Times New Roman" w:hAnsi="Times New Roman" w:cs="Times New Roman"/>
         </w:rPr>
         <w:t>The New Science and Invention (1923)</w:t>
       </w:r>
@@ -1056,12 +1103,12 @@
         <w:adjustRightInd w:val="0"/>
         <w:spacing w:line="288" w:lineRule="auto"/>
         <w:rPr>
-          <w:rFonts w:cs="Gill Sans Light"/>
-        </w:rPr>
-      </w:pPr>
-      <w:r>
-        <w:rPr>
-          <w:rFonts w:cs="Gill Sans Light"/>
+          <w:rFonts w:ascii="Times New Roman" w:hAnsi="Times New Roman" w:cs="Times New Roman"/>
+        </w:rPr>
+      </w:pPr>
+      <w:r>
+        <w:rPr>
+          <w:rFonts w:ascii="Times New Roman" w:hAnsi="Times New Roman" w:cs="Times New Roman"/>
         </w:rPr>
         <w:t>Are We Intelligent? (1923)</w:t>
       </w:r>
@@ -1084,7 +1131,7 @@
         <w:adjustRightInd w:val="0"/>
         <w:spacing w:line="288" w:lineRule="auto"/>
         <w:rPr>
-          <w:rFonts w:cs="Gill Sans Light"/>
+          <w:rFonts w:ascii="Times New Roman" w:hAnsi="Times New Roman" w:cs="Times New Roman"/>
         </w:rPr>
       </w:pPr>
     </w:p>
@@ -1107,26 +1154,25 @@
         <w:spacing w:line="288" w:lineRule="auto"/>
         <w:jc w:val="center"/>
         <w:rPr>
-          <w:rFonts w:cs="Gill Sans Light"/>
-        </w:rPr>
-      </w:pPr>
-      <w:r>
-        <w:rPr>
-          <w:rFonts w:cs="Gill Sans Light"/>
+          <w:rFonts w:ascii="Times New Roman" w:hAnsi="Times New Roman" w:cs="Times New Roman"/>
+        </w:rPr>
+      </w:pPr>
+      <w:r>
+        <w:rPr>
+          <w:rFonts w:ascii="Times New Roman" w:hAnsi="Times New Roman" w:cs="Times New Roman"/>
           <w:b/>
         </w:rPr>
-        <w:lastRenderedPageBreak/>
         <w:t>Broadcast</w:t>
       </w:r>
       <w:r>
         <w:rPr>
-          <w:rFonts w:cs="Gill Sans Light"/>
+          <w:rFonts w:ascii="Times New Roman" w:hAnsi="Times New Roman" w:cs="Times New Roman"/>
         </w:rPr>
         <w:t xml:space="preserve"> </w:t>
       </w:r>
       <w:r>
         <w:rPr>
-          <w:rFonts w:cs="Gill Sans Light"/>
+          <w:rFonts w:ascii="Times New Roman" w:hAnsi="Times New Roman" w:cs="Times New Roman"/>
           <w:b/>
         </w:rPr>
         <w:t>Regulation</w:t>
@@ -1150,12 +1196,12 @@
         <w:adjustRightInd w:val="0"/>
         <w:spacing w:line="288" w:lineRule="auto"/>
         <w:rPr>
-          <w:rFonts w:cs="Gill Sans Light"/>
-        </w:rPr>
-      </w:pPr>
-      <w:r>
-        <w:rPr>
-          <w:rFonts w:cs="Gill Sans Light"/>
+          <w:rFonts w:ascii="Times New Roman" w:hAnsi="Times New Roman" w:cs="Times New Roman"/>
+        </w:rPr>
+      </w:pPr>
+      <w:r>
+        <w:rPr>
+          <w:rFonts w:ascii="Times New Roman" w:hAnsi="Times New Roman" w:cs="Times New Roman"/>
         </w:rPr>
         <w:t>The Wireless Joker (1908)</w:t>
       </w:r>
@@ -1178,12 +1224,12 @@
         <w:adjustRightInd w:val="0"/>
         <w:spacing w:line="288" w:lineRule="auto"/>
         <w:rPr>
-          <w:rFonts w:cs="Gill Sans Light"/>
-        </w:rPr>
-      </w:pPr>
-      <w:r>
-        <w:rPr>
-          <w:rFonts w:cs="Gill Sans Light"/>
+          <w:rFonts w:ascii="Times New Roman" w:hAnsi="Times New Roman" w:cs="Times New Roman"/>
+        </w:rPr>
+      </w:pPr>
+      <w:r>
+        <w:rPr>
+          <w:rFonts w:ascii="Times New Roman" w:hAnsi="Times New Roman" w:cs="Times New Roman"/>
         </w:rPr>
         <w:t>The Wireless Association of America (1909)</w:t>
       </w:r>
@@ -1206,12 +1252,12 @@
         <w:adjustRightInd w:val="0"/>
         <w:spacing w:line="288" w:lineRule="auto"/>
         <w:rPr>
-          <w:rFonts w:cs="Gill Sans Light"/>
-        </w:rPr>
-      </w:pPr>
-      <w:r>
-        <w:rPr>
-          <w:rFonts w:cs="Gill Sans Light"/>
+          <w:rFonts w:ascii="Times New Roman" w:hAnsi="Times New Roman" w:cs="Times New Roman"/>
+        </w:rPr>
+      </w:pPr>
+      <w:r>
+        <w:rPr>
+          <w:rFonts w:ascii="Times New Roman" w:hAnsi="Times New Roman" w:cs="Times New Roman"/>
         </w:rPr>
         <w:t>The Roberts Wireless Bill (1910)</w:t>
       </w:r>
@@ -1234,12 +1280,12 @@
         <w:adjustRightInd w:val="0"/>
         <w:spacing w:line="288" w:lineRule="auto"/>
         <w:rPr>
-          <w:rFonts w:cs="Gill Sans Light"/>
-        </w:rPr>
-      </w:pPr>
-      <w:r>
-        <w:rPr>
-          <w:rFonts w:cs="Gill Sans Light"/>
+          <w:rFonts w:ascii="Times New Roman" w:hAnsi="Times New Roman" w:cs="Times New Roman"/>
+        </w:rPr>
+      </w:pPr>
+      <w:r>
+        <w:rPr>
+          <w:rFonts w:ascii="Times New Roman" w:hAnsi="Times New Roman" w:cs="Times New Roman"/>
         </w:rPr>
         <w:t>The Alexander Wireless Bill (1912)</w:t>
       </w:r>
@@ -1262,12 +1308,12 @@
         <w:adjustRightInd w:val="0"/>
         <w:spacing w:line="288" w:lineRule="auto"/>
         <w:rPr>
-          <w:rFonts w:cs="Gill Sans Light"/>
-        </w:rPr>
-      </w:pPr>
-      <w:r>
-        <w:rPr>
-          <w:rFonts w:cs="Gill Sans Light"/>
+          <w:rFonts w:ascii="Times New Roman" w:hAnsi="Times New Roman" w:cs="Times New Roman"/>
+        </w:rPr>
+      </w:pPr>
+      <w:r>
+        <w:rPr>
+          <w:rFonts w:ascii="Times New Roman" w:hAnsi="Times New Roman" w:cs="Times New Roman"/>
         </w:rPr>
         <w:t>Wireless and the Amateur:  A Retrospect (1913)</w:t>
       </w:r>
@@ -1290,12 +1336,12 @@
         <w:adjustRightInd w:val="0"/>
         <w:spacing w:line="288" w:lineRule="auto"/>
         <w:rPr>
-          <w:rFonts w:cs="Gill Sans Light"/>
-        </w:rPr>
-      </w:pPr>
-      <w:r>
-        <w:rPr>
-          <w:rFonts w:cs="Gill Sans Light"/>
+          <w:rFonts w:ascii="Times New Roman" w:hAnsi="Times New Roman" w:cs="Times New Roman"/>
+        </w:rPr>
+      </w:pPr>
+      <w:r>
+        <w:rPr>
+          <w:rFonts w:ascii="Times New Roman" w:hAnsi="Times New Roman" w:cs="Times New Roman"/>
         </w:rPr>
         <w:t>The Future of Radio (1919)</w:t>
       </w:r>
@@ -1318,12 +1364,12 @@
         <w:adjustRightInd w:val="0"/>
         <w:spacing w:line="288" w:lineRule="auto"/>
         <w:rPr>
-          <w:rFonts w:cs="Gill Sans Light"/>
-        </w:rPr>
-      </w:pPr>
-      <w:r>
-        <w:rPr>
-          <w:rFonts w:cs="Gill Sans Light"/>
+          <w:rFonts w:ascii="Times New Roman" w:hAnsi="Times New Roman" w:cs="Times New Roman"/>
+        </w:rPr>
+      </w:pPr>
+      <w:r>
+        <w:rPr>
+          <w:rFonts w:ascii="Times New Roman" w:hAnsi="Times New Roman" w:cs="Times New Roman"/>
         </w:rPr>
         <w:t>Sayville (1915)</w:t>
       </w:r>
@@ -1346,12 +1392,12 @@
         <w:adjustRightInd w:val="0"/>
         <w:spacing w:line="288" w:lineRule="auto"/>
         <w:rPr>
-          <w:rFonts w:cs="Gill Sans Light"/>
-        </w:rPr>
-      </w:pPr>
-      <w:r>
-        <w:rPr>
-          <w:rFonts w:cs="Gill Sans Light"/>
+          <w:rFonts w:ascii="Times New Roman" w:hAnsi="Times New Roman" w:cs="Times New Roman"/>
+        </w:rPr>
+      </w:pPr>
+      <w:r>
+        <w:rPr>
+          <w:rFonts w:ascii="Times New Roman" w:hAnsi="Times New Roman" w:cs="Times New Roman"/>
         </w:rPr>
         <w:t>War and the Radio Amateur (1917)</w:t>
       </w:r>
@@ -1374,12 +1420,12 @@
         <w:adjustRightInd w:val="0"/>
         <w:spacing w:line="288" w:lineRule="auto"/>
         <w:rPr>
-          <w:rFonts w:cs="Gill Sans Light"/>
-        </w:rPr>
-      </w:pPr>
-      <w:r>
-        <w:rPr>
-          <w:rFonts w:cs="Gill Sans Light"/>
+          <w:rFonts w:ascii="Times New Roman" w:hAnsi="Times New Roman" w:cs="Times New Roman"/>
+        </w:rPr>
+      </w:pPr>
+      <w:r>
+        <w:rPr>
+          <w:rFonts w:ascii="Times New Roman" w:hAnsi="Times New Roman" w:cs="Times New Roman"/>
         </w:rPr>
         <w:t>Silencing America's Wireless (1917)</w:t>
       </w:r>
@@ -1402,12 +1448,12 @@
         <w:adjustRightInd w:val="0"/>
         <w:spacing w:line="288" w:lineRule="auto"/>
         <w:rPr>
-          <w:rFonts w:cs="Gill Sans Light"/>
-        </w:rPr>
-      </w:pPr>
-      <w:r>
-        <w:rPr>
-          <w:rFonts w:cs="Gill Sans Light"/>
+          <w:rFonts w:ascii="Times New Roman" w:hAnsi="Times New Roman" w:cs="Times New Roman"/>
+        </w:rPr>
+      </w:pPr>
+      <w:r>
+        <w:rPr>
+          <w:rFonts w:ascii="Times New Roman" w:hAnsi="Times New Roman" w:cs="Times New Roman"/>
         </w:rPr>
         <w:t>Amateur Radio Restored (1919)</w:t>
       </w:r>
@@ -1430,12 +1476,12 @@
         <w:adjustRightInd w:val="0"/>
         <w:spacing w:line="288" w:lineRule="auto"/>
         <w:rPr>
-          <w:rFonts w:cs="Gill Sans Light"/>
-        </w:rPr>
-      </w:pPr>
-      <w:r>
-        <w:rPr>
-          <w:rFonts w:cs="Gill Sans Light"/>
+          <w:rFonts w:ascii="Times New Roman" w:hAnsi="Times New Roman" w:cs="Times New Roman"/>
+        </w:rPr>
+      </w:pPr>
+      <w:r>
+        <w:rPr>
+          <w:rFonts w:ascii="Times New Roman" w:hAnsi="Times New Roman" w:cs="Times New Roman"/>
         </w:rPr>
         <w:t>Wired Versus Space Radio (1927)</w:t>
       </w:r>
@@ -1459,7 +1505,7 @@
         <w:spacing w:line="288" w:lineRule="auto"/>
         <w:jc w:val="center"/>
         <w:rPr>
-          <w:rFonts w:cs="Gill Sans Light"/>
+          <w:rFonts w:ascii="Times New Roman" w:hAnsi="Times New Roman" w:cs="Times New Roman"/>
           <w:b/>
         </w:rPr>
       </w:pPr>
@@ -1483,13 +1529,13 @@
         <w:spacing w:line="288" w:lineRule="auto"/>
         <w:jc w:val="center"/>
         <w:rPr>
-          <w:rFonts w:cs="Gill Sans Light"/>
+          <w:rFonts w:ascii="Times New Roman" w:hAnsi="Times New Roman" w:cs="Times New Roman"/>
           <w:b/>
         </w:rPr>
       </w:pPr>
       <w:r>
         <w:rPr>
-          <w:rFonts w:cs="Gill Sans Light"/>
+          <w:rFonts w:ascii="Times New Roman" w:hAnsi="Times New Roman" w:cs="Times New Roman"/>
           <w:b/>
         </w:rPr>
         <w:t>Wireless</w:t>
@@ -1513,12 +1559,12 @@
         <w:adjustRightInd w:val="0"/>
         <w:spacing w:line="288" w:lineRule="auto"/>
         <w:rPr>
-          <w:rFonts w:cs="Gill Sans Light"/>
-        </w:rPr>
-      </w:pPr>
-      <w:r>
-        <w:rPr>
-          <w:rFonts w:cs="Gill Sans Light"/>
+          <w:rFonts w:ascii="Times New Roman" w:hAnsi="Times New Roman" w:cs="Times New Roman"/>
+        </w:rPr>
+      </w:pPr>
+      <w:r>
+        <w:rPr>
+          <w:rFonts w:ascii="Times New Roman" w:hAnsi="Times New Roman" w:cs="Times New Roman"/>
         </w:rPr>
         <w:t>[Editorials] (1909)</w:t>
       </w:r>
@@ -1541,31 +1587,31 @@
         <w:adjustRightInd w:val="0"/>
         <w:spacing w:line="288" w:lineRule="auto"/>
         <w:rPr>
-          <w:rFonts w:cs="Gill Sans Light"/>
-        </w:rPr>
-      </w:pPr>
-      <w:r>
-        <w:rPr>
-          <w:rFonts w:cs="Gill Sans Light"/>
+          <w:rFonts w:ascii="Times New Roman" w:hAnsi="Times New Roman" w:cs="Times New Roman"/>
+        </w:rPr>
+      </w:pPr>
+      <w:r>
+        <w:rPr>
+          <w:rFonts w:ascii="Times New Roman" w:hAnsi="Times New Roman" w:cs="Times New Roman"/>
         </w:rPr>
         <w:t xml:space="preserve">from </w:t>
       </w:r>
       <w:r>
         <w:rPr>
-          <w:rFonts w:cs="Gill Sans Light"/>
+          <w:rFonts w:ascii="Times New Roman" w:hAnsi="Times New Roman" w:cs="Times New Roman"/>
           <w:i/>
         </w:rPr>
         <w:t>The Wireless Telephone</w:t>
       </w:r>
       <w:r>
         <w:rPr>
-          <w:rFonts w:cs="Gill Sans Light"/>
+          <w:rFonts w:ascii="Times New Roman" w:hAnsi="Times New Roman" w:cs="Times New Roman"/>
         </w:rPr>
         <w:t xml:space="preserve"> </w:t>
       </w:r>
       <w:r>
         <w:rPr>
-          <w:rFonts w:cs="Gill Sans Light"/>
+          <w:rFonts w:ascii="Times New Roman" w:hAnsi="Times New Roman" w:cs="Times New Roman"/>
         </w:rPr>
         <w:t>(1911)</w:t>
       </w:r>
@@ -1588,12 +1634,12 @@
         <w:adjustRightInd w:val="0"/>
         <w:spacing w:line="288" w:lineRule="auto"/>
         <w:rPr>
-          <w:rFonts w:cs="Gill Sans Light"/>
-        </w:rPr>
-      </w:pPr>
-      <w:r>
-        <w:rPr>
-          <w:rFonts w:cs="Gill Sans Light"/>
+          <w:rFonts w:ascii="Times New Roman" w:hAnsi="Times New Roman" w:cs="Times New Roman"/>
+        </w:rPr>
+      </w:pPr>
+      <w:r>
+        <w:rPr>
+          <w:rFonts w:ascii="Times New Roman" w:hAnsi="Times New Roman" w:cs="Times New Roman"/>
         </w:rPr>
         <w:t>A Treatise on Wireless Telegraphy (1913)</w:t>
       </w:r>
@@ -1616,12 +1662,12 @@
         <w:adjustRightInd w:val="0"/>
         <w:spacing w:line="288" w:lineRule="auto"/>
         <w:rPr>
-          <w:rFonts w:cs="Gill Sans Light"/>
-        </w:rPr>
-      </w:pPr>
-      <w:r>
-        <w:rPr>
-          <w:rFonts w:cs="Gill Sans Light"/>
+          <w:rFonts w:ascii="Times New Roman" w:hAnsi="Times New Roman" w:cs="Times New Roman"/>
+        </w:rPr>
+      </w:pPr>
+      <w:r>
+        <w:rPr>
+          <w:rFonts w:ascii="Times New Roman" w:hAnsi="Times New Roman" w:cs="Times New Roman"/>
         </w:rPr>
         <w:t>The Future of Wireless (1916)</w:t>
       </w:r>
@@ -1644,12 +1690,12 @@
         <w:adjustRightInd w:val="0"/>
         <w:spacing w:line="288" w:lineRule="auto"/>
         <w:rPr>
-          <w:rFonts w:cs="Gill Sans Light"/>
-        </w:rPr>
-      </w:pPr>
-      <w:r>
-        <w:rPr>
-          <w:rFonts w:cs="Gill Sans Light"/>
+          <w:rFonts w:ascii="Times New Roman" w:hAnsi="Times New Roman" w:cs="Times New Roman"/>
+        </w:rPr>
+      </w:pPr>
+      <w:r>
+        <w:rPr>
+          <w:rFonts w:ascii="Times New Roman" w:hAnsi="Times New Roman" w:cs="Times New Roman"/>
         </w:rPr>
         <w:t>from *Radio for All* (1922)</w:t>
       </w:r>
@@ -1672,12 +1718,12 @@
         <w:adjustRightInd w:val="0"/>
         <w:spacing w:line="288" w:lineRule="auto"/>
         <w:rPr>
-          <w:rFonts w:cs="Gill Sans Light"/>
-        </w:rPr>
-      </w:pPr>
-      <w:r>
-        <w:rPr>
-          <w:rFonts w:cs="Gill Sans Light"/>
+          <w:rFonts w:ascii="Times New Roman" w:hAnsi="Times New Roman" w:cs="Times New Roman"/>
+        </w:rPr>
+      </w:pPr>
+      <w:r>
+        <w:rPr>
+          <w:rFonts w:ascii="Times New Roman" w:hAnsi="Times New Roman" w:cs="Times New Roman"/>
         </w:rPr>
         <w:t>Radio Broadcasting (1922)</w:t>
       </w:r>
@@ -1700,12 +1746,12 @@
         <w:adjustRightInd w:val="0"/>
         <w:spacing w:line="288" w:lineRule="auto"/>
         <w:rPr>
-          <w:rFonts w:cs="Gill Sans Light"/>
-        </w:rPr>
-      </w:pPr>
-      <w:r>
-        <w:rPr>
-          <w:rFonts w:cs="Gill Sans Light"/>
+          <w:rFonts w:ascii="Times New Roman" w:hAnsi="Times New Roman" w:cs="Times New Roman"/>
+        </w:rPr>
+      </w:pPr>
+      <w:r>
+        <w:rPr>
+          <w:rFonts w:ascii="Times New Roman" w:hAnsi="Times New Roman" w:cs="Times New Roman"/>
         </w:rPr>
         <w:t>Is Radio at a Standstill? (1926)</w:t>
       </w:r>
@@ -1728,12 +1774,12 @@
         <w:adjustRightInd w:val="0"/>
         <w:spacing w:line="288" w:lineRule="auto"/>
         <w:rPr>
-          <w:rFonts w:cs="Gill Sans Light"/>
-        </w:rPr>
-      </w:pPr>
-      <w:r>
-        <w:rPr>
-          <w:rFonts w:cs="Gill Sans Light"/>
+          <w:rFonts w:ascii="Times New Roman" w:hAnsi="Times New Roman" w:cs="Times New Roman"/>
+        </w:rPr>
+      </w:pPr>
+      <w:r>
+        <w:rPr>
+          <w:rFonts w:ascii="Times New Roman" w:hAnsi="Times New Roman" w:cs="Times New Roman"/>
         </w:rPr>
         <w:t>Edison and Radio (1926)</w:t>
       </w:r>
@@ -1756,12 +1802,12 @@
         <w:adjustRightInd w:val="0"/>
         <w:spacing w:line="288" w:lineRule="auto"/>
         <w:rPr>
-          <w:rFonts w:cs="Gill Sans Light"/>
-        </w:rPr>
-      </w:pPr>
-      <w:r>
-        <w:rPr>
-          <w:rFonts w:cs="Gill Sans Light"/>
+          <w:rFonts w:ascii="Times New Roman" w:hAnsi="Times New Roman" w:cs="Times New Roman"/>
+        </w:rPr>
+      </w:pPr>
+      <w:r>
+        <w:rPr>
+          <w:rFonts w:ascii="Times New Roman" w:hAnsi="Times New Roman" w:cs="Times New Roman"/>
         </w:rPr>
         <w:t>Why the Radio Set Builder (1927)</w:t>
       </w:r>
@@ -1784,12 +1830,12 @@
         <w:adjustRightInd w:val="0"/>
         <w:spacing w:line="288" w:lineRule="auto"/>
         <w:rPr>
-          <w:rFonts w:cs="Gill Sans Light"/>
-        </w:rPr>
-      </w:pPr>
-      <w:r>
-        <w:rPr>
-          <w:rFonts w:cs="Gill Sans Light"/>
+          <w:rFonts w:ascii="Times New Roman" w:hAnsi="Times New Roman" w:cs="Times New Roman"/>
+        </w:rPr>
+      </w:pPr>
+      <w:r>
+        <w:rPr>
+          <w:rFonts w:ascii="Times New Roman" w:hAnsi="Times New Roman" w:cs="Times New Roman"/>
         </w:rPr>
         <w:t>Radio Enters a New Phase (1927)</w:t>
       </w:r>
@@ -1812,12 +1858,12 @@
         <w:adjustRightInd w:val="0"/>
         <w:spacing w:line="288" w:lineRule="auto"/>
         <w:rPr>
-          <w:rFonts w:cs="Gill Sans Light"/>
-        </w:rPr>
-      </w:pPr>
-      <w:r>
-        <w:rPr>
-          <w:rFonts w:cs="Gill Sans Light"/>
+          <w:rFonts w:ascii="Times New Roman" w:hAnsi="Times New Roman" w:cs="Times New Roman"/>
+        </w:rPr>
+      </w:pPr>
+      <w:r>
+        <w:rPr>
+          <w:rFonts w:ascii="Times New Roman" w:hAnsi="Times New Roman" w:cs="Times New Roman"/>
         </w:rPr>
         <w:t>The Short-Wave Era (1928)</w:t>
       </w:r>
@@ -1840,7 +1886,7 @@
         <w:adjustRightInd w:val="0"/>
         <w:spacing w:line="288" w:lineRule="auto"/>
         <w:rPr>
-          <w:rFonts w:cs="Gill Sans Light"/>
+          <w:rFonts w:ascii="Times New Roman" w:hAnsi="Times New Roman" w:cs="Times New Roman"/>
         </w:rPr>
       </w:pPr>
     </w:p>
@@ -1863,13 +1909,13 @@
         <w:spacing w:line="288" w:lineRule="auto"/>
         <w:jc w:val="center"/>
         <w:rPr>
-          <w:rFonts w:cs="Gill Sans Light"/>
+          <w:rFonts w:ascii="Times New Roman" w:hAnsi="Times New Roman" w:cs="Times New Roman"/>
           <w:b/>
         </w:rPr>
       </w:pPr>
       <w:r>
         <w:rPr>
-          <w:rFonts w:cs="Gill Sans Light"/>
+          <w:rFonts w:ascii="Times New Roman" w:hAnsi="Times New Roman" w:cs="Times New Roman"/>
           <w:b/>
         </w:rPr>
         <w:t>Television</w:t>
@@ -1893,26 +1939,26 @@
         <w:adjustRightInd w:val="0"/>
         <w:spacing w:line="288" w:lineRule="auto"/>
         <w:rPr>
-          <w:rFonts w:cs="Gill Sans Light"/>
-        </w:rPr>
-      </w:pPr>
-      <w:r>
-        <w:rPr>
-          <w:rFonts w:cs="Gill Sans Light"/>
+          <w:rFonts w:ascii="Times New Roman" w:hAnsi="Times New Roman" w:cs="Times New Roman"/>
+        </w:rPr>
+      </w:pPr>
+      <w:r>
+        <w:rPr>
+          <w:rFonts w:ascii="Times New Roman" w:hAnsi="Times New Roman" w:cs="Times New Roman"/>
         </w:rPr>
         <w:t xml:space="preserve">Television and the </w:t>
       </w:r>
       <w:proofErr w:type="spellStart"/>
       <w:r>
         <w:rPr>
-          <w:rFonts w:cs="Gill Sans Light"/>
+          <w:rFonts w:ascii="Times New Roman" w:hAnsi="Times New Roman" w:cs="Times New Roman"/>
         </w:rPr>
         <w:t>Telephot</w:t>
       </w:r>
       <w:proofErr w:type="spellEnd"/>
       <w:r>
         <w:rPr>
-          <w:rFonts w:cs="Gill Sans Light"/>
+          <w:rFonts w:ascii="Times New Roman" w:hAnsi="Times New Roman" w:cs="Times New Roman"/>
         </w:rPr>
         <w:t xml:space="preserve"> (1909)</w:t>
       </w:r>
@@ -1935,12 +1981,12 @@
         <w:adjustRightInd w:val="0"/>
         <w:spacing w:line="288" w:lineRule="auto"/>
         <w:rPr>
-          <w:rFonts w:cs="Gill Sans Light"/>
-        </w:rPr>
-      </w:pPr>
-      <w:r>
-        <w:rPr>
-          <w:rFonts w:cs="Gill Sans Light"/>
+          <w:rFonts w:ascii="Times New Roman" w:hAnsi="Times New Roman" w:cs="Times New Roman"/>
+        </w:rPr>
+      </w:pPr>
+      <w:r>
+        <w:rPr>
+          <w:rFonts w:ascii="Times New Roman" w:hAnsi="Times New Roman" w:cs="Times New Roman"/>
         </w:rPr>
         <w:t>A Radio-Controlled Television Plane (1924)</w:t>
       </w:r>
@@ -1963,12 +2009,12 @@
         <w:adjustRightInd w:val="0"/>
         <w:spacing w:line="288" w:lineRule="auto"/>
         <w:rPr>
-          <w:rFonts w:cs="Gill Sans Light"/>
-        </w:rPr>
-      </w:pPr>
-      <w:r>
-        <w:rPr>
-          <w:rFonts w:cs="Gill Sans Light"/>
+          <w:rFonts w:ascii="Times New Roman" w:hAnsi="Times New Roman" w:cs="Times New Roman"/>
+        </w:rPr>
+      </w:pPr>
+      <w:r>
+        <w:rPr>
+          <w:rFonts w:ascii="Times New Roman" w:hAnsi="Times New Roman" w:cs="Times New Roman"/>
         </w:rPr>
         <w:t>After Television---What? (1927)</w:t>
       </w:r>
@@ -1991,12 +2037,12 @@
         <w:adjustRightInd w:val="0"/>
         <w:spacing w:line="288" w:lineRule="auto"/>
         <w:rPr>
-          <w:rFonts w:cs="Gill Sans Light"/>
-        </w:rPr>
-      </w:pPr>
-      <w:r>
-        <w:rPr>
-          <w:rFonts w:cs="Gill Sans Light"/>
+          <w:rFonts w:ascii="Times New Roman" w:hAnsi="Times New Roman" w:cs="Times New Roman"/>
+        </w:rPr>
+      </w:pPr>
+      <w:r>
+        <w:rPr>
+          <w:rFonts w:ascii="Times New Roman" w:hAnsi="Times New Roman" w:cs="Times New Roman"/>
         </w:rPr>
         <w:t>Television Technique (1931)</w:t>
       </w:r>
@@ -2019,7 +2065,7 @@
         <w:adjustRightInd w:val="0"/>
         <w:spacing w:line="288" w:lineRule="auto"/>
         <w:rPr>
-          <w:rFonts w:cs="Gill Sans Light"/>
+          <w:rFonts w:ascii="Times New Roman" w:hAnsi="Times New Roman" w:cs="Times New Roman"/>
         </w:rPr>
       </w:pPr>
     </w:p>
@@ -2042,13 +2088,13 @@
         <w:spacing w:line="288" w:lineRule="auto"/>
         <w:jc w:val="center"/>
         <w:rPr>
-          <w:rFonts w:cs="Gill Sans Light"/>
+          <w:rFonts w:ascii="Times New Roman" w:hAnsi="Times New Roman" w:cs="Times New Roman"/>
           <w:b/>
         </w:rPr>
       </w:pPr>
       <w:r>
         <w:rPr>
-          <w:rFonts w:cs="Gill Sans Light"/>
+          <w:rFonts w:ascii="Times New Roman" w:hAnsi="Times New Roman" w:cs="Times New Roman"/>
           <w:b/>
         </w:rPr>
         <w:t>Sound</w:t>
@@ -2072,12 +2118,12 @@
         <w:adjustRightInd w:val="0"/>
         <w:spacing w:line="288" w:lineRule="auto"/>
         <w:rPr>
-          <w:rFonts w:cs="Gill Sans Light"/>
-        </w:rPr>
-      </w:pPr>
-      <w:r>
-        <w:rPr>
-          <w:rFonts w:cs="Gill Sans Light"/>
+          <w:rFonts w:ascii="Times New Roman" w:hAnsi="Times New Roman" w:cs="Times New Roman"/>
+        </w:rPr>
+      </w:pPr>
+      <w:r>
+        <w:rPr>
+          <w:rFonts w:ascii="Times New Roman" w:hAnsi="Times New Roman" w:cs="Times New Roman"/>
         </w:rPr>
         <w:t>Hearing Through Your Teeth (1916)</w:t>
       </w:r>
@@ -2100,12 +2146,12 @@
         <w:adjustRightInd w:val="0"/>
         <w:spacing w:line="288" w:lineRule="auto"/>
         <w:rPr>
-          <w:rFonts w:cs="Gill Sans Light"/>
-        </w:rPr>
-      </w:pPr>
-      <w:r>
-        <w:rPr>
-          <w:rFonts w:cs="Gill Sans Light"/>
+          <w:rFonts w:ascii="Times New Roman" w:hAnsi="Times New Roman" w:cs="Times New Roman"/>
+        </w:rPr>
+      </w:pPr>
+      <w:r>
+        <w:rPr>
+          <w:rFonts w:ascii="Times New Roman" w:hAnsi="Times New Roman" w:cs="Times New Roman"/>
         </w:rPr>
         <w:t>Grand Opera by Wireless (1919)</w:t>
       </w:r>
@@ -2128,26 +2174,26 @@
         <w:adjustRightInd w:val="0"/>
         <w:spacing w:line="288" w:lineRule="auto"/>
         <w:rPr>
-          <w:rFonts w:cs="Gill Sans Light"/>
-        </w:rPr>
-      </w:pPr>
-      <w:r>
-        <w:rPr>
-          <w:rFonts w:cs="Gill Sans Light"/>
+          <w:rFonts w:ascii="Times New Roman" w:hAnsi="Times New Roman" w:cs="Times New Roman"/>
+        </w:rPr>
+      </w:pPr>
+      <w:r>
+        <w:rPr>
+          <w:rFonts w:ascii="Times New Roman" w:hAnsi="Times New Roman" w:cs="Times New Roman"/>
         </w:rPr>
         <w:t xml:space="preserve">The </w:t>
       </w:r>
       <w:proofErr w:type="spellStart"/>
       <w:r>
         <w:rPr>
-          <w:rFonts w:cs="Gill Sans Light"/>
+          <w:rFonts w:ascii="Times New Roman" w:hAnsi="Times New Roman" w:cs="Times New Roman"/>
         </w:rPr>
         <w:t>Physiophone</w:t>
       </w:r>
       <w:proofErr w:type="spellEnd"/>
       <w:r>
         <w:rPr>
-          <w:rFonts w:cs="Gill Sans Light"/>
+          <w:rFonts w:ascii="Times New Roman" w:hAnsi="Times New Roman" w:cs="Times New Roman"/>
         </w:rPr>
         <w:t>: Music for the Deaf (1920)</w:t>
       </w:r>
@@ -2170,26 +2216,26 @@
         <w:adjustRightInd w:val="0"/>
         <w:spacing w:line="288" w:lineRule="auto"/>
         <w:rPr>
-          <w:rFonts w:cs="Gill Sans Light"/>
-        </w:rPr>
-      </w:pPr>
-      <w:r>
-        <w:rPr>
-          <w:rFonts w:cs="Gill Sans Light"/>
+          <w:rFonts w:ascii="Times New Roman" w:hAnsi="Times New Roman" w:cs="Times New Roman"/>
+        </w:rPr>
+      </w:pPr>
+      <w:r>
+        <w:rPr>
+          <w:rFonts w:ascii="Times New Roman" w:hAnsi="Times New Roman" w:cs="Times New Roman"/>
         </w:rPr>
         <w:t xml:space="preserve">The </w:t>
       </w:r>
       <w:proofErr w:type="spellStart"/>
       <w:r>
         <w:rPr>
-          <w:rFonts w:cs="Gill Sans Light"/>
+          <w:rFonts w:ascii="Times New Roman" w:hAnsi="Times New Roman" w:cs="Times New Roman"/>
         </w:rPr>
         <w:t>Pianorad</w:t>
       </w:r>
       <w:proofErr w:type="spellEnd"/>
       <w:r>
         <w:rPr>
-          <w:rFonts w:cs="Gill Sans Light"/>
+          <w:rFonts w:ascii="Times New Roman" w:hAnsi="Times New Roman" w:cs="Times New Roman"/>
         </w:rPr>
         <w:t xml:space="preserve"> (1926)</w:t>
       </w:r>
@@ -2212,7 +2258,7 @@
         <w:adjustRightInd w:val="0"/>
         <w:spacing w:line="288" w:lineRule="auto"/>
         <w:rPr>
-          <w:rFonts w:cs="Gill Sans Light"/>
+          <w:rFonts w:ascii="Times New Roman" w:hAnsi="Times New Roman" w:cs="Times New Roman"/>
         </w:rPr>
       </w:pPr>
     </w:p>
@@ -2235,13 +2281,13 @@
         <w:spacing w:line="288" w:lineRule="auto"/>
         <w:jc w:val="center"/>
         <w:rPr>
-          <w:rFonts w:cs="Gill Sans Light"/>
+          <w:rFonts w:ascii="Times New Roman" w:hAnsi="Times New Roman" w:cs="Times New Roman"/>
           <w:b/>
         </w:rPr>
       </w:pPr>
       <w:r>
         <w:rPr>
-          <w:rFonts w:cs="Gill Sans Light"/>
+          <w:rFonts w:ascii="Times New Roman" w:hAnsi="Times New Roman" w:cs="Times New Roman"/>
           <w:b/>
         </w:rPr>
         <w:t>Scientifiction</w:t>
@@ -2265,12 +2311,12 @@
         <w:adjustRightInd w:val="0"/>
         <w:spacing w:line="288" w:lineRule="auto"/>
         <w:rPr>
-          <w:rFonts w:cs="Gill Sans Light"/>
-        </w:rPr>
-      </w:pPr>
-      <w:r>
-        <w:rPr>
-          <w:rFonts w:cs="Gill Sans Light"/>
+          <w:rFonts w:ascii="Times New Roman" w:hAnsi="Times New Roman" w:cs="Times New Roman"/>
+        </w:rPr>
+      </w:pPr>
+      <w:r>
+        <w:rPr>
+          <w:rFonts w:ascii="Times New Roman" w:hAnsi="Times New Roman" w:cs="Times New Roman"/>
         </w:rPr>
         <w:t>Signaling to Mars (1909)</w:t>
       </w:r>
@@ -2293,12 +2339,12 @@
         <w:adjustRightInd w:val="0"/>
         <w:spacing w:line="288" w:lineRule="auto"/>
         <w:rPr>
-          <w:rFonts w:cs="Gill Sans Light"/>
-        </w:rPr>
-      </w:pPr>
-      <w:r>
-        <w:rPr>
-          <w:rFonts w:cs="Gill Sans Light"/>
+          <w:rFonts w:ascii="Times New Roman" w:hAnsi="Times New Roman" w:cs="Times New Roman"/>
+        </w:rPr>
+      </w:pPr>
+      <w:r>
+        <w:rPr>
+          <w:rFonts w:ascii="Times New Roman" w:hAnsi="Times New Roman" w:cs="Times New Roman"/>
         </w:rPr>
         <w:t>Our Cover (1913)</w:t>
       </w:r>
@@ -2321,34 +2367,34 @@
         <w:adjustRightInd w:val="0"/>
         <w:spacing w:line="288" w:lineRule="auto"/>
         <w:rPr>
-          <w:rFonts w:cs="Gill Sans Light"/>
+          <w:rFonts w:ascii="Times New Roman" w:hAnsi="Times New Roman" w:cs="Times New Roman"/>
         </w:rPr>
       </w:pPr>
       <w:proofErr w:type="spellStart"/>
       <w:r>
         <w:rPr>
-          <w:rFonts w:cs="Gill Sans Light"/>
+          <w:rFonts w:ascii="Times New Roman" w:hAnsi="Times New Roman" w:cs="Times New Roman"/>
         </w:rPr>
         <w:t>Phoney</w:t>
       </w:r>
       <w:proofErr w:type="spellEnd"/>
       <w:r>
         <w:rPr>
-          <w:rFonts w:cs="Gill Sans Light"/>
+          <w:rFonts w:ascii="Times New Roman" w:hAnsi="Times New Roman" w:cs="Times New Roman"/>
         </w:rPr>
         <w:t xml:space="preserve"> Patent </w:t>
       </w:r>
       <w:proofErr w:type="spellStart"/>
       <w:r>
         <w:rPr>
-          <w:rFonts w:cs="Gill Sans Light"/>
+          <w:rFonts w:ascii="Times New Roman" w:hAnsi="Times New Roman" w:cs="Times New Roman"/>
         </w:rPr>
         <w:t>Offizz</w:t>
       </w:r>
       <w:proofErr w:type="spellEnd"/>
       <w:r>
         <w:rPr>
-          <w:rFonts w:cs="Gill Sans Light"/>
+          <w:rFonts w:ascii="Times New Roman" w:hAnsi="Times New Roman" w:cs="Times New Roman"/>
         </w:rPr>
         <w:t>: Bookworm's Nurse (1915)</w:t>
       </w:r>
@@ -2371,12 +2417,12 @@
         <w:adjustRightInd w:val="0"/>
         <w:spacing w:line="288" w:lineRule="auto"/>
         <w:rPr>
-          <w:rFonts w:cs="Gill Sans Light"/>
-        </w:rPr>
-      </w:pPr>
-      <w:r>
-        <w:rPr>
-          <w:rFonts w:cs="Gill Sans Light"/>
+          <w:rFonts w:ascii="Times New Roman" w:hAnsi="Times New Roman" w:cs="Times New Roman"/>
+        </w:rPr>
+      </w:pPr>
+      <w:r>
+        <w:rPr>
+          <w:rFonts w:ascii="Times New Roman" w:hAnsi="Times New Roman" w:cs="Times New Roman"/>
         </w:rPr>
         <w:t>Imagination Versus Fact (1916)</w:t>
       </w:r>
@@ -2399,20 +2445,20 @@
         <w:adjustRightInd w:val="0"/>
         <w:spacing w:line="288" w:lineRule="auto"/>
         <w:rPr>
-          <w:rFonts w:cs="Gill Sans Light"/>
+          <w:rFonts w:ascii="Times New Roman" w:hAnsi="Times New Roman" w:cs="Times New Roman"/>
         </w:rPr>
       </w:pPr>
       <w:proofErr w:type="spellStart"/>
       <w:r>
         <w:rPr>
-          <w:rFonts w:cs="Gill Sans Light"/>
+          <w:rFonts w:ascii="Times New Roman" w:hAnsi="Times New Roman" w:cs="Times New Roman"/>
         </w:rPr>
         <w:t>Interplanetarian</w:t>
       </w:r>
       <w:proofErr w:type="spellEnd"/>
       <w:r>
         <w:rPr>
-          <w:rFonts w:cs="Gill Sans Light"/>
+          <w:rFonts w:ascii="Times New Roman" w:hAnsi="Times New Roman" w:cs="Times New Roman"/>
         </w:rPr>
         <w:t xml:space="preserve"> Wireless (1920)</w:t>
       </w:r>
@@ -2435,12 +2481,12 @@
         <w:adjustRightInd w:val="0"/>
         <w:spacing w:line="288" w:lineRule="auto"/>
         <w:rPr>
-          <w:rFonts w:cs="Gill Sans Light"/>
-        </w:rPr>
-      </w:pPr>
-      <w:r>
-        <w:rPr>
-          <w:rFonts w:cs="Gill Sans Light"/>
+          <w:rFonts w:ascii="Times New Roman" w:hAnsi="Times New Roman" w:cs="Times New Roman"/>
+        </w:rPr>
+      </w:pPr>
+      <w:r>
+        <w:rPr>
+          <w:rFonts w:ascii="Times New Roman" w:hAnsi="Times New Roman" w:cs="Times New Roman"/>
         </w:rPr>
         <w:t>An American Jules Verne (1920)</w:t>
       </w:r>
@@ -2463,12 +2509,12 @@
         <w:adjustRightInd w:val="0"/>
         <w:spacing w:line="288" w:lineRule="auto"/>
         <w:rPr>
-          <w:rFonts w:cs="Gill Sans Light"/>
-        </w:rPr>
-      </w:pPr>
-      <w:r>
-        <w:rPr>
-          <w:rFonts w:cs="Gill Sans Light"/>
+          <w:rFonts w:ascii="Times New Roman" w:hAnsi="Times New Roman" w:cs="Times New Roman"/>
+        </w:rPr>
+      </w:pPr>
+      <w:r>
+        <w:rPr>
+          <w:rFonts w:ascii="Times New Roman" w:hAnsi="Times New Roman" w:cs="Times New Roman"/>
         </w:rPr>
         <w:t>10,000 Years Hence (1922)</w:t>
       </w:r>
@@ -2491,12 +2537,12 @@
         <w:adjustRightInd w:val="0"/>
         <w:spacing w:line="288" w:lineRule="auto"/>
         <w:rPr>
-          <w:rFonts w:cs="Gill Sans Light"/>
-        </w:rPr>
-      </w:pPr>
-      <w:r>
-        <w:rPr>
-          <w:rFonts w:cs="Gill Sans Light"/>
+          <w:rFonts w:ascii="Times New Roman" w:hAnsi="Times New Roman" w:cs="Times New Roman"/>
+        </w:rPr>
+      </w:pPr>
+      <w:r>
+        <w:rPr>
+          <w:rFonts w:ascii="Times New Roman" w:hAnsi="Times New Roman" w:cs="Times New Roman"/>
         </w:rPr>
         <w:t>Predicting Future Inventions (1923)</w:t>
       </w:r>
@@ -2519,12 +2565,12 @@
         <w:adjustRightInd w:val="0"/>
         <w:spacing w:line="288" w:lineRule="auto"/>
         <w:rPr>
-          <w:rFonts w:cs="Gill Sans Light"/>
-        </w:rPr>
-      </w:pPr>
-      <w:r>
-        <w:rPr>
-          <w:rFonts w:cs="Gill Sans Light"/>
+          <w:rFonts w:ascii="Times New Roman" w:hAnsi="Times New Roman" w:cs="Times New Roman"/>
+        </w:rPr>
+      </w:pPr>
+      <w:r>
+        <w:rPr>
+          <w:rFonts w:ascii="Times New Roman" w:hAnsi="Times New Roman" w:cs="Times New Roman"/>
         </w:rPr>
         <w:t>The Dark Age of Science (1925)</w:t>
       </w:r>
@@ -2547,12 +2593,12 @@
         <w:adjustRightInd w:val="0"/>
         <w:spacing w:line="288" w:lineRule="auto"/>
         <w:rPr>
-          <w:rFonts w:cs="Gill Sans Light"/>
-        </w:rPr>
-      </w:pPr>
-      <w:r>
-        <w:rPr>
-          <w:rFonts w:cs="Gill Sans Light"/>
+          <w:rFonts w:ascii="Times New Roman" w:hAnsi="Times New Roman" w:cs="Times New Roman"/>
+        </w:rPr>
+      </w:pPr>
+      <w:r>
+        <w:rPr>
+          <w:rFonts w:ascii="Times New Roman" w:hAnsi="Times New Roman" w:cs="Times New Roman"/>
         </w:rPr>
         <w:t>A New Sort of Magazine (1926)</w:t>
       </w:r>
@@ -2575,12 +2621,12 @@
         <w:adjustRightInd w:val="0"/>
         <w:spacing w:line="288" w:lineRule="auto"/>
         <w:rPr>
-          <w:rFonts w:cs="Gill Sans Light"/>
-        </w:rPr>
-      </w:pPr>
-      <w:r>
-        <w:rPr>
-          <w:rFonts w:cs="Gill Sans Light"/>
+          <w:rFonts w:ascii="Times New Roman" w:hAnsi="Times New Roman" w:cs="Times New Roman"/>
+        </w:rPr>
+      </w:pPr>
+      <w:r>
+        <w:rPr>
+          <w:rFonts w:ascii="Times New Roman" w:hAnsi="Times New Roman" w:cs="Times New Roman"/>
         </w:rPr>
         <w:t>The Lure of Scientifiction (1926)</w:t>
       </w:r>
@@ -2603,12 +2649,12 @@
         <w:adjustRightInd w:val="0"/>
         <w:spacing w:line="288" w:lineRule="auto"/>
         <w:rPr>
-          <w:rFonts w:cs="Gill Sans Light"/>
-        </w:rPr>
-      </w:pPr>
-      <w:r>
-        <w:rPr>
-          <w:rFonts w:cs="Gill Sans Light"/>
+          <w:rFonts w:ascii="Times New Roman" w:hAnsi="Times New Roman" w:cs="Times New Roman"/>
+        </w:rPr>
+      </w:pPr>
+      <w:r>
+        <w:rPr>
+          <w:rFonts w:ascii="Times New Roman" w:hAnsi="Times New Roman" w:cs="Times New Roman"/>
         </w:rPr>
         <w:t>Fiction Versus Facts (1926)</w:t>
       </w:r>
@@ -2631,12 +2677,12 @@
         <w:adjustRightInd w:val="0"/>
         <w:spacing w:line="288" w:lineRule="auto"/>
         <w:rPr>
-          <w:rFonts w:cs="Gill Sans Light"/>
-        </w:rPr>
-      </w:pPr>
-      <w:r>
-        <w:rPr>
-          <w:rFonts w:cs="Gill Sans Light"/>
+          <w:rFonts w:ascii="Times New Roman" w:hAnsi="Times New Roman" w:cs="Times New Roman"/>
+        </w:rPr>
+      </w:pPr>
+      <w:r>
+        <w:rPr>
+          <w:rFonts w:ascii="Times New Roman" w:hAnsi="Times New Roman" w:cs="Times New Roman"/>
         </w:rPr>
         <w:t>Editorially Speaking (1926)</w:t>
       </w:r>
@@ -2659,12 +2705,12 @@
         <w:adjustRightInd w:val="0"/>
         <w:spacing w:line="288" w:lineRule="auto"/>
         <w:rPr>
-          <w:rFonts w:cs="Gill Sans Light"/>
-        </w:rPr>
-      </w:pPr>
-      <w:r>
-        <w:rPr>
-          <w:rFonts w:cs="Gill Sans Light"/>
+          <w:rFonts w:ascii="Times New Roman" w:hAnsi="Times New Roman" w:cs="Times New Roman"/>
+        </w:rPr>
+      </w:pPr>
+      <w:r>
+        <w:rPr>
+          <w:rFonts w:ascii="Times New Roman" w:hAnsi="Times New Roman" w:cs="Times New Roman"/>
         </w:rPr>
         <w:t>Imagination and Reality (1926)</w:t>
       </w:r>
@@ -2687,12 +2733,12 @@
         <w:adjustRightInd w:val="0"/>
         <w:spacing w:line="288" w:lineRule="auto"/>
         <w:rPr>
-          <w:rFonts w:cs="Gill Sans Light"/>
-        </w:rPr>
-      </w:pPr>
-      <w:r>
-        <w:rPr>
-          <w:rFonts w:cs="Gill Sans Light"/>
+          <w:rFonts w:ascii="Times New Roman" w:hAnsi="Times New Roman" w:cs="Times New Roman"/>
+        </w:rPr>
+      </w:pPr>
+      <w:r>
+        <w:rPr>
+          <w:rFonts w:ascii="Times New Roman" w:hAnsi="Times New Roman" w:cs="Times New Roman"/>
         </w:rPr>
         <w:t>How to Write 'Science' Stories (1930)</w:t>
       </w:r>
@@ -2715,12 +2761,12 @@
         <w:adjustRightInd w:val="0"/>
         <w:spacing w:line="288" w:lineRule="auto"/>
         <w:rPr>
-          <w:rFonts w:cs="Gill Sans Light"/>
-        </w:rPr>
-      </w:pPr>
-      <w:r>
-        <w:rPr>
-          <w:rFonts w:cs="Gill Sans Light"/>
+          <w:rFonts w:ascii="Times New Roman" w:hAnsi="Times New Roman" w:cs="Times New Roman"/>
+        </w:rPr>
+      </w:pPr>
+      <w:r>
+        <w:rPr>
+          <w:rFonts w:ascii="Times New Roman" w:hAnsi="Times New Roman" w:cs="Times New Roman"/>
         </w:rPr>
         <w:t>Science Fiction vs. Science Faction (1930)</w:t>
       </w:r>
@@ -2743,12 +2789,12 @@
         <w:adjustRightInd w:val="0"/>
         <w:spacing w:line="288" w:lineRule="auto"/>
         <w:rPr>
-          <w:rFonts w:cs="Gill Sans Light"/>
-        </w:rPr>
-      </w:pPr>
-      <w:r>
-        <w:rPr>
-          <w:rFonts w:cs="Gill Sans Light"/>
+          <w:rFonts w:ascii="Times New Roman" w:hAnsi="Times New Roman" w:cs="Times New Roman"/>
+        </w:rPr>
+      </w:pPr>
+      <w:r>
+        <w:rPr>
+          <w:rFonts w:ascii="Times New Roman" w:hAnsi="Times New Roman" w:cs="Times New Roman"/>
         </w:rPr>
         <w:t>Wonders of the Machine Age (1931)</w:t>
       </w:r>
@@ -2771,12 +2817,12 @@
         <w:adjustRightInd w:val="0"/>
         <w:spacing w:line="288" w:lineRule="auto"/>
         <w:rPr>
-          <w:rFonts w:cs="Gill Sans Light"/>
-        </w:rPr>
-      </w:pPr>
-      <w:r>
-        <w:rPr>
-          <w:rFonts w:cs="Gill Sans Light"/>
+          <w:rFonts w:ascii="Times New Roman" w:hAnsi="Times New Roman" w:cs="Times New Roman"/>
+        </w:rPr>
+      </w:pPr>
+      <w:r>
+        <w:rPr>
+          <w:rFonts w:ascii="Times New Roman" w:hAnsi="Times New Roman" w:cs="Times New Roman"/>
         </w:rPr>
         <w:t>Reasonableness in Science Fiction (1932)</w:t>
       </w:r>
@@ -2799,7 +2845,7 @@
         <w:adjustRightInd w:val="0"/>
         <w:spacing w:line="288" w:lineRule="auto"/>
         <w:rPr>
-          <w:rFonts w:cs="Gill Sans Light"/>
+          <w:rFonts w:ascii="Times New Roman" w:hAnsi="Times New Roman" w:cs="Times New Roman"/>
         </w:rPr>
       </w:pPr>
     </w:p>
@@ -2822,13 +2868,13 @@
         <w:spacing w:line="288" w:lineRule="auto"/>
         <w:jc w:val="center"/>
         <w:rPr>
-          <w:rFonts w:cs="Gill Sans Light"/>
+          <w:rFonts w:ascii="Times New Roman" w:hAnsi="Times New Roman" w:cs="Times New Roman"/>
           <w:b/>
         </w:rPr>
       </w:pPr>
       <w:r>
         <w:rPr>
-          <w:rFonts w:cs="Gill Sans Light"/>
+          <w:rFonts w:ascii="Times New Roman" w:hAnsi="Times New Roman" w:cs="Times New Roman"/>
           <w:b/>
         </w:rPr>
         <w:t>Selected Fiction</w:t>
@@ -2852,25 +2898,25 @@
         <w:adjustRightInd w:val="0"/>
         <w:spacing w:line="288" w:lineRule="auto"/>
         <w:rPr>
-          <w:rFonts w:cs="Gill Sans Light"/>
-        </w:rPr>
-      </w:pPr>
-      <w:r>
-        <w:rPr>
-          <w:rFonts w:cs="Gill Sans Light"/>
+          <w:rFonts w:ascii="Times New Roman" w:hAnsi="Times New Roman" w:cs="Times New Roman"/>
+        </w:rPr>
+      </w:pPr>
+      <w:r>
+        <w:rPr>
+          <w:rFonts w:ascii="Times New Roman" w:hAnsi="Times New Roman" w:cs="Times New Roman"/>
           <w:i/>
         </w:rPr>
         <w:t>Ralph 124C 41+</w:t>
       </w:r>
       <w:r>
         <w:rPr>
-          <w:rFonts w:cs="Gill Sans Light"/>
+          <w:rFonts w:ascii="Times New Roman" w:hAnsi="Times New Roman" w:cs="Times New Roman"/>
         </w:rPr>
         <w:t>,</w:t>
       </w:r>
       <w:r>
         <w:rPr>
-          <w:rFonts w:cs="Gill Sans Light"/>
+          <w:rFonts w:ascii="Times New Roman" w:hAnsi="Times New Roman" w:cs="Times New Roman"/>
         </w:rPr>
         <w:t xml:space="preserve"> part 3 (1911)</w:t>
       </w:r>
@@ -2893,19 +2939,19 @@
         <w:adjustRightInd w:val="0"/>
         <w:spacing w:line="288" w:lineRule="auto"/>
         <w:rPr>
-          <w:rFonts w:cs="Gill Sans Light"/>
-        </w:rPr>
-      </w:pPr>
-      <w:r>
-        <w:rPr>
-          <w:rFonts w:cs="Gill Sans Light"/>
+          <w:rFonts w:ascii="Times New Roman" w:hAnsi="Times New Roman" w:cs="Times New Roman"/>
+        </w:rPr>
+      </w:pPr>
+      <w:r>
+        <w:rPr>
+          <w:rFonts w:ascii="Times New Roman" w:hAnsi="Times New Roman" w:cs="Times New Roman"/>
           <w:i/>
         </w:rPr>
         <w:t>The Scientific A</w:t>
       </w:r>
       <w:r>
         <w:rPr>
-          <w:rFonts w:cs="Gill Sans Light"/>
+          <w:rFonts w:ascii="Times New Roman" w:hAnsi="Times New Roman" w:cs="Times New Roman"/>
           <w:i/>
         </w:rPr>
         <w:t xml:space="preserve">dventures of Baron </w:t>
@@ -2913,7 +2959,7 @@
       <w:proofErr w:type="spellStart"/>
       <w:r>
         <w:rPr>
-          <w:rFonts w:cs="Gill Sans Light"/>
+          <w:rFonts w:ascii="Times New Roman" w:hAnsi="Times New Roman" w:cs="Times New Roman"/>
           <w:i/>
         </w:rPr>
         <w:t>Münchhausen</w:t>
@@ -2921,13 +2967,13 @@
       <w:proofErr w:type="spellEnd"/>
       <w:r>
         <w:rPr>
-          <w:rFonts w:cs="Gill Sans Light"/>
+          <w:rFonts w:ascii="Times New Roman" w:hAnsi="Times New Roman" w:cs="Times New Roman"/>
         </w:rPr>
         <w:t>,</w:t>
       </w:r>
       <w:r>
         <w:rPr>
-          <w:rFonts w:cs="Gill Sans Light"/>
+          <w:rFonts w:ascii="Times New Roman" w:hAnsi="Times New Roman" w:cs="Times New Roman"/>
         </w:rPr>
         <w:t xml:space="preserve"> part 5 (1915)</w:t>
       </w:r>
@@ -2950,12 +2996,12 @@
         <w:adjustRightInd w:val="0"/>
         <w:spacing w:line="288" w:lineRule="auto"/>
         <w:rPr>
-          <w:rFonts w:cs="Gill Sans Light"/>
-        </w:rPr>
-      </w:pPr>
-      <w:r>
-        <w:rPr>
-          <w:rFonts w:cs="Gill Sans Light"/>
+          <w:rFonts w:ascii="Times New Roman" w:hAnsi="Times New Roman" w:cs="Times New Roman"/>
+        </w:rPr>
+      </w:pPr>
+      <w:r>
+        <w:rPr>
+          <w:rFonts w:ascii="Times New Roman" w:hAnsi="Times New Roman" w:cs="Times New Roman"/>
         </w:rPr>
         <w:t>The Magnetic Storm (1918)</w:t>
       </w:r>
@@ -2978,12 +3024,12 @@
         <w:adjustRightInd w:val="0"/>
         <w:spacing w:line="288" w:lineRule="auto"/>
         <w:rPr>
-          <w:rFonts w:cs="Gill Sans Light"/>
-        </w:rPr>
-      </w:pPr>
-      <w:r>
-        <w:rPr>
-          <w:rFonts w:cs="Gill Sans Light"/>
+          <w:rFonts w:ascii="Times New Roman" w:hAnsi="Times New Roman" w:cs="Times New Roman"/>
+        </w:rPr>
+      </w:pPr>
+      <w:r>
+        <w:rPr>
+          <w:rFonts w:ascii="Times New Roman" w:hAnsi="Times New Roman" w:cs="Times New Roman"/>
         </w:rPr>
         <w:t>The Electric Duel (1927)</w:t>
       </w:r>
@@ -3006,12 +3052,12 @@
         <w:adjustRightInd w:val="0"/>
         <w:spacing w:line="288" w:lineRule="auto"/>
         <w:rPr>
-          <w:rFonts w:cs="Gill Sans Light"/>
-        </w:rPr>
-      </w:pPr>
-      <w:r>
-        <w:rPr>
-          <w:rFonts w:cs="Gill Sans Light"/>
+          <w:rFonts w:ascii="Times New Roman" w:hAnsi="Times New Roman" w:cs="Times New Roman"/>
+        </w:rPr>
+      </w:pPr>
+      <w:r>
+        <w:rPr>
+          <w:rFonts w:ascii="Times New Roman" w:hAnsi="Times New Roman" w:cs="Times New Roman"/>
         </w:rPr>
         <w:t>The Killing Flash (1929)</w:t>
       </w:r>
@@ -3034,32 +3080,35 @@
         <w:adjustRightInd w:val="0"/>
         <w:spacing w:line="288" w:lineRule="auto"/>
         <w:rPr>
-          <w:rFonts w:cs="Gill Sans Light"/>
-        </w:rPr>
-      </w:pPr>
-    </w:p>
-    <w:p>
-      <w:pPr>
-        <w:widowControl w:val="0"/>
-        <w:tabs>
-          <w:tab w:val="left" w:pos="220"/>
-          <w:tab w:val="left" w:pos="360"/>
-          <w:tab w:val="left" w:pos="720"/>
-          <w:tab w:val="left" w:pos="1440"/>
-          <w:tab w:val="left" w:pos="2160"/>
-          <w:tab w:val="left" w:pos="2880"/>
-          <w:tab w:val="left" w:pos="3600"/>
-          <w:tab w:val="left" w:pos="4320"/>
-        </w:tabs>
-        <w:autoSpaceDE w:val="0"/>
-        <w:autoSpaceDN w:val="0"/>
-        <w:adjustRightInd w:val="0"/>
-        <w:spacing w:line="288" w:lineRule="auto"/>
-        <w:rPr>
-          <w:rFonts w:cs="Gill Sans Light"/>
-        </w:rPr>
-      </w:pPr>
-      <w:r>
+          <w:rFonts w:ascii="Times New Roman" w:hAnsi="Times New Roman" w:cs="Times New Roman"/>
+        </w:rPr>
+      </w:pPr>
+    </w:p>
+    <w:p>
+      <w:pPr>
+        <w:widowControl w:val="0"/>
+        <w:tabs>
+          <w:tab w:val="left" w:pos="220"/>
+          <w:tab w:val="left" w:pos="360"/>
+          <w:tab w:val="left" w:pos="720"/>
+          <w:tab w:val="left" w:pos="1440"/>
+          <w:tab w:val="left" w:pos="2160"/>
+          <w:tab w:val="left" w:pos="2880"/>
+          <w:tab w:val="left" w:pos="3600"/>
+          <w:tab w:val="left" w:pos="4320"/>
+        </w:tabs>
+        <w:autoSpaceDE w:val="0"/>
+        <w:autoSpaceDN w:val="0"/>
+        <w:adjustRightInd w:val="0"/>
+        <w:spacing w:line="288" w:lineRule="auto"/>
+        <w:rPr>
+          <w:rFonts w:ascii="Times New Roman" w:hAnsi="Times New Roman" w:cs="Times New Roman"/>
+        </w:rPr>
+      </w:pPr>
+      <w:r>
+        <w:rPr>
+          <w:rFonts w:ascii="Times New Roman" w:hAnsi="Times New Roman" w:cs="Times New Roman"/>
+        </w:rPr>
         <w:pict w14:anchorId="68D2C92F">
           <v:rect id="_x0000_i1026" style="width:0;height:1.5pt" o:hralign="center" o:hrstd="t" o:hr="t"/>
         </w:pict>
@@ -3083,65 +3132,63 @@
         <w:adjustRightInd w:val="0"/>
         <w:spacing w:line="288" w:lineRule="auto"/>
         <w:rPr>
-          <w:rFonts w:cs="Gill Sans Light"/>
-        </w:rPr>
-      </w:pPr>
-    </w:p>
-    <w:p>
-      <w:pPr>
-        <w:widowControl w:val="0"/>
-        <w:tabs>
-          <w:tab w:val="left" w:pos="220"/>
-          <w:tab w:val="left" w:pos="360"/>
-          <w:tab w:val="left" w:pos="720"/>
-          <w:tab w:val="left" w:pos="1440"/>
-          <w:tab w:val="left" w:pos="2160"/>
-          <w:tab w:val="left" w:pos="2880"/>
-          <w:tab w:val="left" w:pos="3600"/>
-          <w:tab w:val="left" w:pos="4320"/>
-        </w:tabs>
-        <w:autoSpaceDE w:val="0"/>
-        <w:autoSpaceDN w:val="0"/>
-        <w:adjustRightInd w:val="0"/>
-        <w:spacing w:line="288" w:lineRule="auto"/>
-        <w:rPr>
-          <w:rFonts w:cs="Gill Sans Light"/>
+          <w:rFonts w:ascii="Times New Roman" w:hAnsi="Times New Roman" w:cs="Times New Roman"/>
           <w:i/>
-        </w:rPr>
-      </w:pPr>
-      <w:r>
-        <w:rPr>
-          <w:rFonts w:cs="Gill Sans Light"/>
+          <w:sz w:val="12"/>
+          <w:szCs w:val="12"/>
+        </w:rPr>
+      </w:pPr>
+    </w:p>
+    <w:p>
+      <w:pPr>
+        <w:widowControl w:val="0"/>
+        <w:tabs>
+          <w:tab w:val="left" w:pos="220"/>
+          <w:tab w:val="left" w:pos="360"/>
+          <w:tab w:val="left" w:pos="720"/>
+          <w:tab w:val="left" w:pos="1440"/>
+          <w:tab w:val="left" w:pos="2160"/>
+          <w:tab w:val="left" w:pos="2880"/>
+          <w:tab w:val="left" w:pos="3600"/>
+          <w:tab w:val="left" w:pos="4320"/>
+        </w:tabs>
+        <w:autoSpaceDE w:val="0"/>
+        <w:autoSpaceDN w:val="0"/>
+        <w:adjustRightInd w:val="0"/>
+        <w:spacing w:line="288" w:lineRule="auto"/>
+        <w:rPr>
+          <w:rFonts w:ascii="Times New Roman" w:hAnsi="Times New Roman" w:cs="Times New Roman"/>
           <w:i/>
-        </w:rPr>
-        <w:t>Bibliography</w:t>
-      </w:r>
-    </w:p>
-    <w:p>
-      <w:pPr>
-        <w:widowControl w:val="0"/>
-        <w:tabs>
-          <w:tab w:val="left" w:pos="220"/>
-          <w:tab w:val="left" w:pos="360"/>
-          <w:tab w:val="left" w:pos="720"/>
-          <w:tab w:val="left" w:pos="1440"/>
-          <w:tab w:val="left" w:pos="2160"/>
-          <w:tab w:val="left" w:pos="2880"/>
-          <w:tab w:val="left" w:pos="3600"/>
-          <w:tab w:val="left" w:pos="4320"/>
-        </w:tabs>
-        <w:autoSpaceDE w:val="0"/>
-        <w:autoSpaceDN w:val="0"/>
-        <w:adjustRightInd w:val="0"/>
-        <w:spacing w:line="288" w:lineRule="auto"/>
-        <w:rPr>
-          <w:rFonts w:cs="Gill Sans Light"/>
+          <w:sz w:val="12"/>
+          <w:szCs w:val="12"/>
+        </w:rPr>
+      </w:pPr>
+    </w:p>
+    <w:p>
+      <w:pPr>
+        <w:widowControl w:val="0"/>
+        <w:tabs>
+          <w:tab w:val="left" w:pos="220"/>
+          <w:tab w:val="left" w:pos="360"/>
+          <w:tab w:val="left" w:pos="720"/>
+          <w:tab w:val="left" w:pos="1440"/>
+          <w:tab w:val="left" w:pos="2160"/>
+          <w:tab w:val="left" w:pos="2880"/>
+          <w:tab w:val="left" w:pos="3600"/>
+          <w:tab w:val="left" w:pos="4320"/>
+        </w:tabs>
+        <w:autoSpaceDE w:val="0"/>
+        <w:autoSpaceDN w:val="0"/>
+        <w:adjustRightInd w:val="0"/>
+        <w:spacing w:line="288" w:lineRule="auto"/>
+        <w:rPr>
+          <w:rFonts w:ascii="Times New Roman" w:hAnsi="Times New Roman" w:cs="Times New Roman"/>
           <w:i/>
         </w:rPr>
       </w:pPr>
       <w:r>
         <w:rPr>
-          <w:rFonts w:cs="Gill Sans Light"/>
+          <w:rFonts w:ascii="Times New Roman" w:hAnsi="Times New Roman" w:cs="Times New Roman"/>
           <w:i/>
         </w:rPr>
         <w:t>Index</w:t>
@@ -3165,15 +3212,40 @@
         <w:adjustRightInd w:val="0"/>
         <w:spacing w:line="288" w:lineRule="auto"/>
         <w:rPr>
-          <w:rFonts w:cs="Gill Sans Light"/>
+          <w:rFonts w:ascii="Times New Roman" w:hAnsi="Times New Roman" w:cs="Times New Roman"/>
           <w:i/>
-        </w:rPr>
-      </w:pPr>
-      <w:r>
-        <w:rPr>
-          <w:rFonts w:cs="Gill Sans Light"/>
+          <w:sz w:val="12"/>
+          <w:szCs w:val="12"/>
+        </w:rPr>
+      </w:pPr>
+    </w:p>
+    <w:p>
+      <w:pPr>
+        <w:widowControl w:val="0"/>
+        <w:tabs>
+          <w:tab w:val="left" w:pos="220"/>
+          <w:tab w:val="left" w:pos="360"/>
+          <w:tab w:val="left" w:pos="720"/>
+          <w:tab w:val="left" w:pos="1440"/>
+          <w:tab w:val="left" w:pos="2160"/>
+          <w:tab w:val="left" w:pos="2880"/>
+          <w:tab w:val="left" w:pos="3600"/>
+          <w:tab w:val="left" w:pos="4320"/>
+        </w:tabs>
+        <w:autoSpaceDE w:val="0"/>
+        <w:autoSpaceDN w:val="0"/>
+        <w:adjustRightInd w:val="0"/>
+        <w:spacing w:line="288" w:lineRule="auto"/>
+        <w:rPr>
+          <w:rFonts w:ascii="Times New Roman" w:hAnsi="Times New Roman" w:cs="Times New Roman"/>
           <w:i/>
         </w:rPr>
+      </w:pPr>
+      <w:r>
+        <w:rPr>
+          <w:rFonts w:ascii="Times New Roman" w:hAnsi="Times New Roman" w:cs="Times New Roman"/>
+          <w:i/>
+        </w:rPr>
         <w:t>Index of Titles</w:t>
       </w:r>
     </w:p>
@@ -3183,6 +3255,7 @@
           <w:tab w:val="left" w:pos="360"/>
         </w:tabs>
         <w:rPr>
+          <w:rFonts w:ascii="Times New Roman" w:hAnsi="Times New Roman" w:cs="Times New Roman"/>
           <w:i/>
         </w:rPr>
       </w:pPr>
@@ -4963,7 +5036,7 @@
 </file>
 
 <file path=customXml/itemProps1.xml><?xml version="1.0" encoding="utf-8"?>
-<ds:datastoreItem xmlns:ds="http://schemas.openxmlformats.org/officeDocument/2006/customXml" ds:itemID="{7B496843-BB4C-544D-A896-88D318DE8A9D}">
+<ds:datastoreItem xmlns:ds="http://schemas.openxmlformats.org/officeDocument/2006/customXml" ds:itemID="{33B491F5-7AC2-CB46-A7A3-79640E375358}">
   <ds:schemaRefs>
     <ds:schemaRef ds:uri="http://schemas.openxmlformats.org/officeDocument/2006/bibliography"/>
   </ds:schemaRefs>

</xml_diff>